<commit_message>
add comment and update docs
</commit_message>
<xml_diff>
--- a/docs/documentation technique.docx
+++ b/docs/documentation technique.docx
@@ -327,7 +327,7 @@
         <mc:AlternateContent>
           <mc:Choice Requires="wps">
             <w:drawing>
-              <wp:anchor distT="0" distB="0" distL="114300" distR="114300" simplePos="0" relativeHeight="251659264" behindDoc="0" locked="0" layoutInCell="1" allowOverlap="1" wp14:anchorId="3A0713DB" wp14:editId="0A2E45E7">
+              <wp:anchor distT="0" distB="0" distL="114300" distR="114300" simplePos="0" relativeHeight="251659264" behindDoc="0" locked="0" layoutInCell="1" allowOverlap="1" wp14:anchorId="3A0713DB" wp14:editId="0D48BD0F">
                 <wp:simplePos x="0" y="0"/>
                 <wp:positionH relativeFrom="column">
                   <wp:posOffset>2499802</wp:posOffset>
@@ -391,7 +391,7 @@
           </mc:Choice>
           <mc:Fallback>
             <w:pict>
-              <v:rect w14:anchorId="05200A72" id="Rectangle 2" o:spid="_x0000_s1026" style="position:absolute;margin-left:196.85pt;margin-top:26.05pt;width:141.5pt;height:3.6pt;z-index:251659264;visibility:visible;mso-wrap-style:square;mso-wrap-distance-left:9pt;mso-wrap-distance-top:0;mso-wrap-distance-right:9pt;mso-wrap-distance-bottom:0;mso-position-horizontal:absolute;mso-position-horizontal-relative:text;mso-position-vertical:absolute;mso-position-vertical-relative:text;v-text-anchor:middle" o:gfxdata="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" fillcolor="white [3212]" strokecolor="white [3212]" strokeweight="1pt"/>
+              <v:rect w14:anchorId="0FBA9417" id="Rectangle 2" o:spid="_x0000_s1026" style="position:absolute;margin-left:196.85pt;margin-top:26.05pt;width:141.5pt;height:3.6pt;z-index:251659264;visibility:visible;mso-wrap-style:square;mso-wrap-distance-left:9pt;mso-wrap-distance-top:0;mso-wrap-distance-right:9pt;mso-wrap-distance-bottom:0;mso-position-horizontal:absolute;mso-position-horizontal-relative:text;mso-position-vertical:absolute;mso-position-vertical-relative:text;v-text-anchor:middle" o:gfxdata="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" fillcolor="white [3212]" strokecolor="white [3212]" strokeweight="1pt"/>
             </w:pict>
           </mc:Fallback>
         </mc:AlternateContent>
@@ -404,43 +404,7 @@
             <w:sz w:val="48"/>
             <w:szCs w:val="48"/>
           </w:rPr>
-          <w:t>Intro</w:t>
-        </w:r>
-        <w:r>
-          <w:rPr>
-            <w:rStyle w:val="Hyperlink"/>
-            <w:color w:val="000000" w:themeColor="text1"/>
-            <w:sz w:val="48"/>
-            <w:szCs w:val="48"/>
-          </w:rPr>
-          <w:t>d</w:t>
-        </w:r>
-        <w:r>
-          <w:rPr>
-            <w:rStyle w:val="Hyperlink"/>
-            <w:color w:val="000000" w:themeColor="text1"/>
-            <w:sz w:val="48"/>
-            <w:szCs w:val="48"/>
-          </w:rPr>
-          <w:t>u</w:t>
-        </w:r>
-        <w:r>
-          <w:rPr>
-            <w:rStyle w:val="Hyperlink"/>
-            <w:color w:val="000000" w:themeColor="text1"/>
-            <w:sz w:val="48"/>
-            <w:szCs w:val="48"/>
-          </w:rPr>
-          <w:t>c</w:t>
-        </w:r>
-        <w:r>
-          <w:rPr>
-            <w:rStyle w:val="Hyperlink"/>
-            <w:color w:val="000000" w:themeColor="text1"/>
-            <w:sz w:val="48"/>
-            <w:szCs w:val="48"/>
-          </w:rPr>
-          <w:t>tion</w:t>
+          <w:t>Introduction</w:t>
         </w:r>
       </w:hyperlink>
     </w:p>
@@ -458,6 +422,91 @@
           <w:szCs w:val="48"/>
         </w:rPr>
       </w:pPr>
+      <w:r>
+        <w:rPr>
+          <w:noProof/>
+          <w:color w:val="000000" w:themeColor="text1"/>
+          <w:sz w:val="48"/>
+          <w:szCs w:val="48"/>
+        </w:rPr>
+        <mc:AlternateContent>
+          <mc:Choice Requires="wps">
+            <w:drawing>
+              <wp:anchor distT="0" distB="0" distL="114300" distR="114300" simplePos="0" relativeHeight="251666432" behindDoc="0" locked="0" layoutInCell="1" allowOverlap="1" wp14:anchorId="11B83CF8" wp14:editId="33637198">
+                <wp:simplePos x="0" y="0"/>
+                <wp:positionH relativeFrom="column">
+                  <wp:posOffset>1282065</wp:posOffset>
+                </wp:positionH>
+                <wp:positionV relativeFrom="paragraph">
+                  <wp:posOffset>330834</wp:posOffset>
+                </wp:positionV>
+                <wp:extent cx="4070350" cy="45719"/>
+                <wp:effectExtent l="0" t="0" r="25400" b="12065"/>
+                <wp:wrapNone/>
+                <wp:docPr id="1530128977" name="Rectangle 2"/>
+                <wp:cNvGraphicFramePr/>
+                <a:graphic xmlns:a="http://schemas.openxmlformats.org/drawingml/2006/main">
+                  <a:graphicData uri="http://schemas.microsoft.com/office/word/2010/wordprocessingShape">
+                    <wps:wsp>
+                      <wps:cNvSpPr/>
+                      <wps:spPr>
+                        <a:xfrm>
+                          <a:off x="0" y="0"/>
+                          <a:ext cx="4070350" cy="45719"/>
+                        </a:xfrm>
+                        <a:prstGeom prst="rect">
+                          <a:avLst/>
+                        </a:prstGeom>
+                        <a:solidFill>
+                          <a:schemeClr val="bg1"/>
+                        </a:solidFill>
+                        <a:ln>
+                          <a:solidFill>
+                            <a:schemeClr val="bg1"/>
+                          </a:solidFill>
+                        </a:ln>
+                      </wps:spPr>
+                      <wps:style>
+                        <a:lnRef idx="2">
+                          <a:schemeClr val="accent1">
+                            <a:shade val="50000"/>
+                          </a:schemeClr>
+                        </a:lnRef>
+                        <a:fillRef idx="1">
+                          <a:schemeClr val="accent1"/>
+                        </a:fillRef>
+                        <a:effectRef idx="0">
+                          <a:schemeClr val="accent1"/>
+                        </a:effectRef>
+                        <a:fontRef idx="minor">
+                          <a:schemeClr val="lt1"/>
+                        </a:fontRef>
+                      </wps:style>
+                      <wps:bodyPr rot="0" spcFirstLastPara="0" vertOverflow="overflow" horzOverflow="overflow" vert="horz" wrap="square" lIns="91440" tIns="45720" rIns="91440" bIns="45720" numCol="1" spcCol="0" rtlCol="0" fromWordArt="0" anchor="ctr" anchorCtr="0" forceAA="0" compatLnSpc="1">
+                        <a:prstTxWarp prst="textNoShape">
+                          <a:avLst/>
+                        </a:prstTxWarp>
+                        <a:noAutofit/>
+                      </wps:bodyPr>
+                    </wps:wsp>
+                  </a:graphicData>
+                </a:graphic>
+                <wp14:sizeRelH relativeFrom="margin">
+                  <wp14:pctWidth>0</wp14:pctWidth>
+                </wp14:sizeRelH>
+                <wp14:sizeRelV relativeFrom="margin">
+                  <wp14:pctHeight>0</wp14:pctHeight>
+                </wp14:sizeRelV>
+              </wp:anchor>
+            </w:drawing>
+          </mc:Choice>
+          <mc:Fallback>
+            <w:pict>
+              <v:rect w14:anchorId="56ABDB83" id="Rectangle 2" o:spid="_x0000_s1026" style="position:absolute;margin-left:100.95pt;margin-top:26.05pt;width:320.5pt;height:3.6pt;z-index:251666432;visibility:visible;mso-wrap-style:square;mso-width-percent:0;mso-height-percent:0;mso-wrap-distance-left:9pt;mso-wrap-distance-top:0;mso-wrap-distance-right:9pt;mso-wrap-distance-bottom:0;mso-position-horizontal:absolute;mso-position-horizontal-relative:text;mso-position-vertical:absolute;mso-position-vertical-relative:text;mso-width-percent:0;mso-height-percent:0;mso-width-relative:margin;mso-height-relative:margin;v-text-anchor:middle" o:gfxdata="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" fillcolor="white [3212]" strokecolor="white [3212]" strokeweight="1pt"/>
+            </w:pict>
+          </mc:Fallback>
+        </mc:AlternateContent>
+      </w:r>
       <w:r>
         <w:rPr>
           <w:noProof/>
@@ -779,12 +828,6 @@
           <w:szCs w:val="24"/>
         </w:rPr>
         <w:br/>
-      </w:r>
-      <w:r>
-        <w:rPr>
-          <w:sz w:val="24"/>
-          <w:szCs w:val="24"/>
-        </w:rPr>
         <w:t>Cette version du jeu comporte 32 niveaux de difficultés croissantes.</w:t>
       </w:r>
     </w:p>
@@ -807,7 +850,7 @@
           <w:sz w:val="24"/>
           <w:szCs w:val="24"/>
         </w:rPr>
-        <w:t>de réflexion et de logique. Nous avons décider d’implémenter une interface graphique afin que l’utilisateur se sente plus à l’aise lorsqu’il joue a celui-ci. Cela nous a permis de découvrir les librairies graphique « </w:t>
+        <w:t>de réflexion et de logique. Nous avons décider d’implémenter une interface graphique afin que l’utilisateur se sente plus à l’aise lorsqu’il joue a celui-ci. Cela nous a permis de découvrir les librairies graphique « Raylib » et « </w:t>
       </w:r>
       <w:proofErr w:type="spellStart"/>
       <w:r>
@@ -815,7 +858,7 @@
           <w:sz w:val="24"/>
           <w:szCs w:val="24"/>
         </w:rPr>
-        <w:t>Raylib</w:t>
+        <w:t>rayguy</w:t>
       </w:r>
       <w:proofErr w:type="spellEnd"/>
       <w:r>
@@ -823,22 +866,6 @@
           <w:sz w:val="24"/>
           <w:szCs w:val="24"/>
         </w:rPr>
-        <w:t> » et « </w:t>
-      </w:r>
-      <w:proofErr w:type="spellStart"/>
-      <w:r>
-        <w:rPr>
-          <w:sz w:val="24"/>
-          <w:szCs w:val="24"/>
-        </w:rPr>
-        <w:t>rayguy</w:t>
-      </w:r>
-      <w:proofErr w:type="spellEnd"/>
-      <w:r>
-        <w:rPr>
-          <w:sz w:val="24"/>
-          <w:szCs w:val="24"/>
-        </w:rPr>
         <w:t xml:space="preserve"> »,  qui permettent de faire des interfaces graphiques plus ou moins avancées en C.  </w:t>
       </w:r>
       <w:r>
@@ -848,6 +875,14 @@
         </w:rPr>
         <w:t>La création des différents niveaux du jeu n’étant pas générée automatiquement, nous avons donc du chercher un moyen de les enregistrez dans des fichiers textes et de les récupérer aux fur et à mesure de l’avancer de l’utilisateur dans l’expérience de jeu. Ce projet nous a aussi permit d’apprendre a mieux gérer la composition des différent fichier de code afin que la maintenance du code soit la plus simple et compréhensible pour le futur, sans oublier les commentaires du code insérer directement dans le code.</w:t>
       </w:r>
+    </w:p>
+    <w:p>
+      <w:pPr>
+        <w:rPr>
+          <w:sz w:val="24"/>
+          <w:szCs w:val="24"/>
+        </w:rPr>
+      </w:pPr>
     </w:p>
     <w:p>
       <w:pPr>
@@ -963,14 +998,7 @@
           <w:sz w:val="24"/>
           <w:szCs w:val="24"/>
         </w:rPr>
-        <w:t xml:space="preserve"> qui est une </w:t>
-      </w:r>
-      <w:r>
-        <w:rPr>
-          <w:sz w:val="24"/>
-          <w:szCs w:val="24"/>
-        </w:rPr>
-        <w:t>configuration de fichiers associatifs pour l'éditeur de code Visual Studio Code. Cette configuration spécifie comment les fichiers avec des extensions spécifiques doivent être associés à des langages de programmation ou à des types de fichiers spécifiques dans l'éditeur de code.</w:t>
+        <w:t xml:space="preserve"> qui est une configuration de fichiers associatifs pour l'éditeur de code Visual Studio Code. Cette configuration spécifie comment les fichiers avec des extensions spécifiques doivent être associés à des langages de programmation ou à des types de fichiers spécifiques dans l'éditeur de code.</w:t>
       </w:r>
     </w:p>
     <w:p>
@@ -1024,7 +1052,35 @@
           <w:sz w:val="24"/>
           <w:szCs w:val="24"/>
         </w:rPr>
-        <w:t xml:space="preserve">qui contient les différentes images de notre programme, plus particulièrement une icone pour notre </w:t>
+        <w:t xml:space="preserve">qui contient les différentes images de notre programme, plus particulièrement une </w:t>
+      </w:r>
+      <w:r>
+        <w:rPr>
+          <w:sz w:val="24"/>
+          <w:szCs w:val="24"/>
+        </w:rPr>
+        <w:t>icône</w:t>
+      </w:r>
+      <w:r>
+        <w:rPr>
+          <w:sz w:val="24"/>
+          <w:szCs w:val="24"/>
+        </w:rPr>
+        <w:t xml:space="preserve"> </w:t>
+      </w:r>
+      <w:r>
+        <w:rPr>
+          <w:sz w:val="24"/>
+          <w:szCs w:val="24"/>
+        </w:rPr>
+        <w:t xml:space="preserve">  </w:t>
+      </w:r>
+      <w:r>
+        <w:rPr>
+          <w:sz w:val="24"/>
+          <w:szCs w:val="24"/>
+        </w:rPr>
+        <w:t xml:space="preserve">pour notre </w:t>
       </w:r>
       <w:proofErr w:type="spellStart"/>
       <w:r>
@@ -1096,42 +1152,7 @@
           <w:sz w:val="24"/>
           <w:szCs w:val="24"/>
         </w:rPr>
-        <w:t>c</w:t>
-      </w:r>
-      <w:r>
-        <w:rPr>
-          <w:sz w:val="24"/>
-          <w:szCs w:val="24"/>
-        </w:rPr>
-        <w:t>e dossier contient les fichiers de construction temporaires générés lors du processus de génération.</w:t>
-      </w:r>
-      <w:r>
-        <w:rPr>
-          <w:sz w:val="24"/>
-          <w:szCs w:val="24"/>
-        </w:rPr>
-        <w:t xml:space="preserve"> </w:t>
-      </w:r>
-      <w:r>
-        <w:rPr>
-          <w:sz w:val="24"/>
-          <w:szCs w:val="24"/>
-        </w:rPr>
-        <w:t xml:space="preserve">Lorsque </w:t>
-      </w:r>
-      <w:r>
-        <w:rPr>
-          <w:sz w:val="24"/>
-          <w:szCs w:val="24"/>
-        </w:rPr>
-        <w:t>l’on</w:t>
-      </w:r>
-      <w:r>
-        <w:rPr>
-          <w:sz w:val="24"/>
-          <w:szCs w:val="24"/>
-        </w:rPr>
-        <w:t xml:space="preserve"> utilise </w:t>
+        <w:t xml:space="preserve">ce dossier contient les fichiers de construction temporaires générés lors du processus de génération. Lorsque l’on utilise </w:t>
       </w:r>
       <w:proofErr w:type="spellStart"/>
       <w:r>
@@ -1147,35 +1168,15 @@
           <w:sz w:val="24"/>
           <w:szCs w:val="24"/>
         </w:rPr>
-        <w:t xml:space="preserve"> pour générer un projet C, </w:t>
-      </w:r>
-      <w:r>
-        <w:rPr>
-          <w:sz w:val="24"/>
-          <w:szCs w:val="24"/>
-        </w:rPr>
-        <w:t>on</w:t>
-      </w:r>
-      <w:r>
-        <w:rPr>
-          <w:sz w:val="24"/>
-          <w:szCs w:val="24"/>
-        </w:rPr>
-        <w:t xml:space="preserve"> p</w:t>
-      </w:r>
-      <w:r>
-        <w:rPr>
-          <w:sz w:val="24"/>
-          <w:szCs w:val="24"/>
-        </w:rPr>
-        <w:t>eut</w:t>
-      </w:r>
-      <w:r>
-        <w:rPr>
-          <w:sz w:val="24"/>
-          <w:szCs w:val="24"/>
-        </w:rPr>
-        <w:t xml:space="preserve"> spécifier diverses options de configuration pour le projet, telles que la définition de variables, l'ajout de bibliothèques, la configuration de la langue de programmation, etc. Ces options de configuration sont stockées dans des fichiers de configuration générés par </w:t>
+        <w:t xml:space="preserve"> pour générer un projet C, on peut spécifier diverses options de configuration pour le projet, telles que la définition de variables, l'ajout de bibliothèques, la configuration de la langue de programmation, etc. </w:t>
+      </w:r>
+      <w:r>
+        <w:rPr>
+          <w:sz w:val="24"/>
+          <w:szCs w:val="24"/>
+        </w:rPr>
+        <w:lastRenderedPageBreak/>
+        <w:t xml:space="preserve">Ces options de configuration sont stockées dans des fichiers de configuration générés par </w:t>
       </w:r>
       <w:proofErr w:type="spellStart"/>
       <w:r>
@@ -1183,7 +1184,6 @@
           <w:sz w:val="24"/>
           <w:szCs w:val="24"/>
         </w:rPr>
-        <w:lastRenderedPageBreak/>
         <w:t>CMake</w:t>
       </w:r>
       <w:proofErr w:type="spellEnd"/>
@@ -1192,42 +1192,7 @@
           <w:sz w:val="24"/>
           <w:szCs w:val="24"/>
         </w:rPr>
-        <w:t>. C</w:t>
-      </w:r>
-      <w:r>
-        <w:rPr>
-          <w:sz w:val="24"/>
-          <w:szCs w:val="24"/>
-        </w:rPr>
-        <w:t xml:space="preserve">e dossier est utilisé pour compiler et exécuter </w:t>
-      </w:r>
-      <w:r>
-        <w:rPr>
-          <w:sz w:val="24"/>
-          <w:szCs w:val="24"/>
-        </w:rPr>
-        <w:t xml:space="preserve">nos </w:t>
-      </w:r>
-      <w:r>
-        <w:rPr>
-          <w:sz w:val="24"/>
-          <w:szCs w:val="24"/>
-        </w:rPr>
-        <w:t xml:space="preserve">programmes C en mode de débogage. En somme, </w:t>
-      </w:r>
-      <w:r>
-        <w:rPr>
-          <w:sz w:val="24"/>
-          <w:szCs w:val="24"/>
-        </w:rPr>
-        <w:t xml:space="preserve">ce dossier </w:t>
-      </w:r>
-      <w:r>
-        <w:rPr>
-          <w:sz w:val="24"/>
-          <w:szCs w:val="24"/>
-        </w:rPr>
-        <w:t xml:space="preserve">est un élément important de tout projet C généré avec </w:t>
+        <w:t xml:space="preserve">. Ce dossier est utilisé pour compiler et exécuter nos programmes C en mode de débogage. En somme, ce dossier est un élément important de tout projet C généré avec </w:t>
       </w:r>
       <w:proofErr w:type="spellStart"/>
       <w:r>
@@ -1290,35 +1255,52 @@
           <w:sz w:val="24"/>
           <w:szCs w:val="24"/>
         </w:rPr>
-        <w:t>contenant la documentation utilisateur et la documentation technique.</w:t>
-      </w:r>
-    </w:p>
-    <w:p>
-      <w:pPr>
-        <w:ind w:left="708"/>
-        <w:rPr>
-          <w:sz w:val="24"/>
-          <w:szCs w:val="24"/>
-        </w:rPr>
-      </w:pPr>
-      <w:r>
-        <w:rPr>
-          <w:sz w:val="24"/>
-          <w:szCs w:val="24"/>
-        </w:rPr>
-        <w:t xml:space="preserve">Un dossier </w:t>
-      </w:r>
-      <w:proofErr w:type="spellStart"/>
-      <w:r>
+        <w:t>contenant la documentation utilisateur et la documentation technique</w:t>
+      </w:r>
+      <w:r>
+        <w:rPr>
+          <w:sz w:val="24"/>
+          <w:szCs w:val="24"/>
+        </w:rPr>
+        <w:t xml:space="preserve"> du projet</w:t>
+      </w:r>
+      <w:r>
+        <w:rPr>
+          <w:sz w:val="24"/>
+          <w:szCs w:val="24"/>
+        </w:rPr>
+        <w:t>.</w:t>
+      </w:r>
+      <w:r>
+        <w:rPr>
+          <w:sz w:val="24"/>
+          <w:szCs w:val="24"/>
+        </w:rPr>
+        <w:br/>
+      </w:r>
+    </w:p>
+    <w:p>
+      <w:pPr>
+        <w:pStyle w:val="ListParagraph"/>
+        <w:numPr>
+          <w:ilvl w:val="0"/>
+          <w:numId w:val="2"/>
+        </w:numPr>
         <w:rPr>
           <w:b/>
           <w:bCs/>
           <w:sz w:val="24"/>
           <w:szCs w:val="24"/>
         </w:rPr>
-        <w:t>include</w:t>
-      </w:r>
-      <w:proofErr w:type="spellEnd"/>
+      </w:pPr>
+      <w:r>
+        <w:rPr>
+          <w:sz w:val="24"/>
+          <w:szCs w:val="24"/>
+        </w:rPr>
+        <w:t xml:space="preserve">Un dossier </w:t>
+      </w:r>
+      <w:proofErr w:type="spellStart"/>
       <w:r>
         <w:rPr>
           <w:b/>
@@ -1326,15 +1308,9 @@
           <w:sz w:val="24"/>
           <w:szCs w:val="24"/>
         </w:rPr>
-        <w:t xml:space="preserve"> </w:t>
-      </w:r>
-      <w:r>
-        <w:rPr>
-          <w:sz w:val="24"/>
-          <w:szCs w:val="24"/>
-        </w:rPr>
-        <w:t>ayant comme contenu</w:t>
-      </w:r>
+        <w:t>include</w:t>
+      </w:r>
+      <w:proofErr w:type="spellEnd"/>
       <w:r>
         <w:rPr>
           <w:b/>
@@ -1342,6 +1318,22 @@
           <w:sz w:val="24"/>
           <w:szCs w:val="24"/>
         </w:rPr>
+        <w:t xml:space="preserve"> </w:t>
+      </w:r>
+      <w:r>
+        <w:rPr>
+          <w:sz w:val="24"/>
+          <w:szCs w:val="24"/>
+        </w:rPr>
+        <w:t>ayant comme contenu</w:t>
+      </w:r>
+      <w:r>
+        <w:rPr>
+          <w:b/>
+          <w:bCs/>
+          <w:sz w:val="24"/>
+          <w:szCs w:val="24"/>
+        </w:rPr>
         <w:t xml:space="preserve">, </w:t>
       </w:r>
       <w:r>
@@ -1349,56 +1341,7 @@
           <w:sz w:val="24"/>
           <w:szCs w:val="24"/>
         </w:rPr>
-        <w:t>l</w:t>
-      </w:r>
-      <w:r>
-        <w:rPr>
-          <w:sz w:val="24"/>
-          <w:szCs w:val="24"/>
-        </w:rPr>
-        <w:t>es fichiers d'en-tête</w:t>
-      </w:r>
-      <w:r>
-        <w:rPr>
-          <w:sz w:val="24"/>
-          <w:szCs w:val="24"/>
-        </w:rPr>
-        <w:t xml:space="preserve"> (en .h)</w:t>
-      </w:r>
-      <w:r>
-        <w:rPr>
-          <w:sz w:val="24"/>
-          <w:szCs w:val="24"/>
-        </w:rPr>
-        <w:t xml:space="preserve"> définiss</w:t>
-      </w:r>
-      <w:r>
-        <w:rPr>
-          <w:sz w:val="24"/>
-          <w:szCs w:val="24"/>
-        </w:rPr>
-        <w:t>a</w:t>
-      </w:r>
-      <w:r>
-        <w:rPr>
-          <w:sz w:val="24"/>
-          <w:szCs w:val="24"/>
-        </w:rPr>
-        <w:t xml:space="preserve">nt </w:t>
-      </w:r>
-      <w:r>
-        <w:rPr>
-          <w:sz w:val="24"/>
-          <w:szCs w:val="24"/>
-        </w:rPr>
-        <w:t>l</w:t>
-      </w:r>
-      <w:r>
-        <w:rPr>
-          <w:sz w:val="24"/>
-          <w:szCs w:val="24"/>
-        </w:rPr>
-        <w:t>es interfaces pour les fonctions et les structures de données utilisées dans le code source, permettant au compilateur de vérifier la cohérence et la validité du code.</w:t>
+        <w:t>les fichiers d'en-tête (en .h) définissant les interfaces pour les fonctions et les structures de données utilisées dans le code source, permettant au compilateur de vérifier la cohérence et la validité du code.</w:t>
       </w:r>
       <w:r>
         <w:rPr>
@@ -1406,12 +1349,6 @@
           <w:szCs w:val="24"/>
         </w:rPr>
         <w:br/>
-      </w:r>
-      <w:r>
-        <w:rPr>
-          <w:sz w:val="24"/>
-          <w:szCs w:val="24"/>
-        </w:rPr>
         <w:t>Le dossier "</w:t>
       </w:r>
       <w:proofErr w:type="spellStart"/>
@@ -1428,35 +1365,7 @@
           <w:sz w:val="24"/>
           <w:szCs w:val="24"/>
         </w:rPr>
-        <w:t>" est donc crucial pour le développement d</w:t>
-      </w:r>
-      <w:r>
-        <w:rPr>
-          <w:sz w:val="24"/>
-          <w:szCs w:val="24"/>
-        </w:rPr>
-        <w:t>e notre</w:t>
-      </w:r>
-      <w:r>
-        <w:rPr>
-          <w:sz w:val="24"/>
-          <w:szCs w:val="24"/>
-        </w:rPr>
-        <w:t xml:space="preserve"> programme C, car il garantit que toutes les dépendances du programme sont correctement incluses et référencées. En général, chaque fichier source (.c) </w:t>
-      </w:r>
-      <w:r>
-        <w:rPr>
-          <w:sz w:val="24"/>
-          <w:szCs w:val="24"/>
-        </w:rPr>
-        <w:t xml:space="preserve">est relié à un </w:t>
-      </w:r>
-      <w:r>
-        <w:rPr>
-          <w:sz w:val="24"/>
-          <w:szCs w:val="24"/>
-        </w:rPr>
-        <w:t>fichiers d'en-tête nécessaires à son fonctionnement qui indique au compilateur où trouver les définitions de fonctions et de variables.</w:t>
+        <w:t>" est donc crucial pour le développement de notre programme C, car il garantit que toutes les dépendances du programme sont correctement incluses et référencées. En général, chaque fichier source (.c) est relié à un fichiers d'en-tête nécessaires à son fonctionnement qui indique au compilateur où trouver les définitions de fonctions et de variables.</w:t>
       </w:r>
       <w:r>
         <w:rPr>
@@ -1464,12 +1373,6 @@
           <w:szCs w:val="24"/>
         </w:rPr>
         <w:br/>
-      </w:r>
-      <w:r>
-        <w:rPr>
-          <w:sz w:val="24"/>
-          <w:szCs w:val="24"/>
-        </w:rPr>
         <w:t>Cette organisation permet de faciliter la maintenance et l'extension du code, en limitant les dépendances entre les différents modules.</w:t>
       </w:r>
       <w:r>
@@ -1843,14 +1746,7 @@
           <w:sz w:val="24"/>
           <w:szCs w:val="24"/>
         </w:rPr>
-        <w:t xml:space="preserve"> qui contient un unique fichier </w:t>
-      </w:r>
-      <w:r>
-        <w:rPr>
-          <w:sz w:val="24"/>
-          <w:szCs w:val="24"/>
-        </w:rPr>
-        <w:t>"</w:t>
+        <w:t xml:space="preserve"> qui contient un unique fichier "</w:t>
       </w:r>
       <w:proofErr w:type="spellStart"/>
       <w:r>
@@ -1866,21 +1762,7 @@
           <w:sz w:val="24"/>
           <w:szCs w:val="24"/>
         </w:rPr>
-        <w:t xml:space="preserve">". </w:t>
-      </w:r>
-      <w:r>
-        <w:rPr>
-          <w:sz w:val="24"/>
-          <w:szCs w:val="24"/>
-        </w:rPr>
-        <w:t>C</w:t>
-      </w:r>
-      <w:r>
-        <w:rPr>
-          <w:sz w:val="24"/>
-          <w:szCs w:val="24"/>
-        </w:rPr>
-        <w:t xml:space="preserve">e fichier contient un ensemble de fonctions qui fournissent une interface simple pour l'affichage de boîtes de dialogue de fichiers sur différentes plates-formes, notamment Windows, </w:t>
+        <w:t xml:space="preserve">". Ce fichier contient un ensemble de fonctions qui fournissent une interface simple pour l'affichage de boîtes de dialogue de fichiers sur différentes plates-formes, notamment Windows, </w:t>
       </w:r>
       <w:proofErr w:type="spellStart"/>
       <w:r>
@@ -1896,28 +1778,7 @@
           <w:sz w:val="24"/>
           <w:szCs w:val="24"/>
         </w:rPr>
-        <w:t xml:space="preserve"> et Linux. Les fonctions permettent de demander à l'utilisateur de sélectionner des fichiers et des répertoires, d'ouvrir et de sauvegarder des fichiers, ainsi que d'afficher des messages d'erreur et d'avertissement.</w:t>
-      </w:r>
-      <w:r>
-        <w:rPr>
-          <w:sz w:val="24"/>
-          <w:szCs w:val="24"/>
-        </w:rPr>
-        <w:t xml:space="preserve"> C</w:t>
-      </w:r>
-      <w:r>
-        <w:rPr>
-          <w:sz w:val="24"/>
-          <w:szCs w:val="24"/>
-        </w:rPr>
-        <w:t>e code est distribué sous une licence libre qui permet son utilisation et sa modification pour tout usage</w:t>
-      </w:r>
-      <w:r>
-        <w:rPr>
-          <w:sz w:val="24"/>
-          <w:szCs w:val="24"/>
-        </w:rPr>
-        <w:t>.</w:t>
+        <w:t xml:space="preserve"> et Linux. Les fonctions permettent de demander à l'utilisateur de sélectionner des fichiers et des répertoires, d'ouvrir et de sauvegarder des fichiers, ainsi que d'afficher des messages d'erreur et d'avertissement. Ce code est distribué sous une licence libre qui permet son utilisation et sa modification pour tout usage.</w:t>
       </w:r>
     </w:p>
     <w:p>
@@ -2018,6 +1879,7 @@
           <w:sz w:val="24"/>
           <w:szCs w:val="24"/>
         </w:rPr>
+        <w:lastRenderedPageBreak/>
         <w:t>Un fichier « </w:t>
       </w:r>
       <w:proofErr w:type="spellStart"/>
@@ -2034,14 +1896,7 @@
           <w:sz w:val="24"/>
           <w:szCs w:val="24"/>
         </w:rPr>
-        <w:t> », c</w:t>
-      </w:r>
-      <w:r>
-        <w:rPr>
-          <w:sz w:val="24"/>
-          <w:szCs w:val="24"/>
-        </w:rPr>
-        <w:t>e code est</w:t>
+        <w:t> », ce code est</w:t>
       </w:r>
       <w:r>
         <w:rPr>
@@ -2055,45 +1910,77 @@
           <w:sz w:val="24"/>
           <w:szCs w:val="24"/>
         </w:rPr>
-        <w:t>le programme principal de notre jeu</w:t>
-      </w:r>
-      <w:r>
-        <w:rPr>
-          <w:sz w:val="24"/>
-          <w:szCs w:val="24"/>
-        </w:rPr>
-        <w:t xml:space="preserve">. Il </w:t>
-      </w:r>
-      <w:r>
-        <w:rPr>
-          <w:sz w:val="24"/>
-          <w:szCs w:val="24"/>
-        </w:rPr>
-        <w:t xml:space="preserve">permet d’initialiser différentes variables tels que le statue courant du jeu, notre matrice, les différentes couleurs utilisée , et… On y retrouve la fonction qui charge  les niveaux </w:t>
-      </w:r>
-      <w:r>
-        <w:rPr>
-          <w:sz w:val="24"/>
-          <w:szCs w:val="24"/>
-        </w:rPr>
-        <w:lastRenderedPageBreak/>
-        <w:t>(</w:t>
-      </w:r>
-      <w:proofErr w:type="spellStart"/>
-      <w:r>
-        <w:rPr>
-          <w:sz w:val="24"/>
-          <w:szCs w:val="24"/>
-        </w:rPr>
-        <w:t>initlevel</w:t>
-      </w:r>
-      <w:proofErr w:type="spellEnd"/>
-      <w:r>
-        <w:rPr>
-          <w:sz w:val="24"/>
-          <w:szCs w:val="24"/>
-        </w:rPr>
-        <w:t>), la fonction main qui fait tourner notre jeu et beaucoup de fonction qui nous permettent de récupérer les valeurs de nos variables.</w:t>
+        <w:t xml:space="preserve">le programme principal de notre jeu. Il </w:t>
+      </w:r>
+      <w:r>
+        <w:rPr>
+          <w:sz w:val="24"/>
+          <w:szCs w:val="24"/>
+        </w:rPr>
+        <w:t xml:space="preserve">permet d’initialiser différentes variables tels que le statue courant du jeu, notre matrice, les différentes couleurs utilisée , et… On y retrouve la fonction qui charge  les niveaux (initlevel), la fonction </w:t>
+      </w:r>
+      <w:r>
+        <w:rPr>
+          <w:sz w:val="24"/>
+          <w:szCs w:val="24"/>
+        </w:rPr>
+        <w:t>« </w:t>
+      </w:r>
+      <w:r>
+        <w:rPr>
+          <w:sz w:val="24"/>
+          <w:szCs w:val="24"/>
+        </w:rPr>
+        <w:t>main</w:t>
+      </w:r>
+      <w:r>
+        <w:rPr>
+          <w:sz w:val="24"/>
+          <w:szCs w:val="24"/>
+        </w:rPr>
+        <w:t> »,</w:t>
+      </w:r>
+      <w:r>
+        <w:rPr>
+          <w:sz w:val="24"/>
+          <w:szCs w:val="24"/>
+        </w:rPr>
+        <w:t xml:space="preserve"> qui fait tourner notre jeu et beaucoup</w:t>
+      </w:r>
+      <w:r>
+        <w:rPr>
+          <w:sz w:val="24"/>
+          <w:szCs w:val="24"/>
+        </w:rPr>
+        <w:t xml:space="preserve"> d’autres </w:t>
+      </w:r>
+      <w:r>
+        <w:rPr>
+          <w:sz w:val="24"/>
+          <w:szCs w:val="24"/>
+        </w:rPr>
+        <w:t>fonction</w:t>
+      </w:r>
+      <w:r>
+        <w:rPr>
+          <w:sz w:val="24"/>
+          <w:szCs w:val="24"/>
+        </w:rPr>
+        <w:t>s</w:t>
+      </w:r>
+      <w:r>
+        <w:rPr>
+          <w:sz w:val="24"/>
+          <w:szCs w:val="24"/>
+        </w:rPr>
+        <w:t xml:space="preserve"> qui nous permettent de récupérer les valeurs de nos variables.</w:t>
+      </w:r>
+      <w:r>
+        <w:rPr>
+          <w:sz w:val="24"/>
+          <w:szCs w:val="24"/>
+        </w:rPr>
+        <w:br/>
       </w:r>
     </w:p>
     <w:p>
@@ -2113,6 +2000,271 @@
           <w:sz w:val="24"/>
           <w:szCs w:val="24"/>
         </w:rPr>
+        <w:t xml:space="preserve">Un fichier « draw.c », qui contient les fonctions qui vont permette l’affichage graphique, on y retrouve, une fonction « DrawFrame » qui </w:t>
+      </w:r>
+      <w:r>
+        <w:rPr>
+          <w:sz w:val="24"/>
+          <w:szCs w:val="24"/>
+        </w:rPr>
+        <w:t>dessine la fenêtre principale du jeu en utilisant la bibliothèque graphique Raylib. Elle prend en paramètre un état "state" qui détermine quelle partie de l'interface doit être dessinée.</w:t>
+      </w:r>
+      <w:r>
+        <w:rPr>
+          <w:sz w:val="24"/>
+          <w:szCs w:val="24"/>
+        </w:rPr>
+        <w:t xml:space="preserve"> Une fonction « DrawSettingsMenu » qui dessine une petite </w:t>
+      </w:r>
+      <w:r>
+        <w:rPr>
+          <w:sz w:val="24"/>
+          <w:szCs w:val="24"/>
+        </w:rPr>
+        <w:t>fenêtre</w:t>
+      </w:r>
+      <w:r>
+        <w:rPr>
+          <w:sz w:val="24"/>
+          <w:szCs w:val="24"/>
+        </w:rPr>
+        <w:t xml:space="preserve"> graphique contenant différent paramètre, une fonction « DrawCell » et « DrawBoard » qui dessinent le cellules (case</w:t>
+      </w:r>
+      <w:r>
+        <w:rPr>
+          <w:sz w:val="24"/>
+          <w:szCs w:val="24"/>
+        </w:rPr>
+        <w:t>) et le</w:t>
+      </w:r>
+      <w:r>
+        <w:rPr>
+          <w:sz w:val="24"/>
+          <w:szCs w:val="24"/>
+        </w:rPr>
+        <w:t xml:space="preserve"> plateau </w:t>
+      </w:r>
+      <w:r>
+        <w:rPr>
+          <w:sz w:val="24"/>
+          <w:szCs w:val="24"/>
+        </w:rPr>
+        <w:t>de jeu.</w:t>
+      </w:r>
+      <w:r>
+        <w:rPr>
+          <w:sz w:val="24"/>
+          <w:szCs w:val="24"/>
+        </w:rPr>
+        <w:t xml:space="preserve"> Un dernière fonction « DrawLevel » dessine le niveau actuel du joueurs.</w:t>
+      </w:r>
+      <w:r>
+        <w:rPr>
+          <w:sz w:val="24"/>
+          <w:szCs w:val="24"/>
+        </w:rPr>
+        <w:br/>
+      </w:r>
+    </w:p>
+    <w:p>
+      <w:pPr>
+        <w:pStyle w:val="ListParagraph"/>
+        <w:numPr>
+          <w:ilvl w:val="0"/>
+          <w:numId w:val="8"/>
+        </w:numPr>
+        <w:rPr>
+          <w:sz w:val="24"/>
+          <w:szCs w:val="24"/>
+        </w:rPr>
+      </w:pPr>
+      <w:r>
+        <w:rPr>
+          <w:sz w:val="24"/>
+          <w:szCs w:val="24"/>
+        </w:rPr>
+        <w:t xml:space="preserve">Un fichier « save.c » qui </w:t>
+      </w:r>
+      <w:r>
+        <w:rPr>
+          <w:sz w:val="24"/>
+          <w:szCs w:val="24"/>
+        </w:rPr>
+        <w:t>contient</w:t>
+      </w:r>
+      <w:r>
+        <w:rPr>
+          <w:sz w:val="24"/>
+          <w:szCs w:val="24"/>
+        </w:rPr>
+        <w:t xml:space="preserve"> les fonctions </w:t>
+      </w:r>
+      <w:r>
+        <w:rPr>
+          <w:sz w:val="24"/>
+          <w:szCs w:val="24"/>
+        </w:rPr>
+        <w:t>permettant de sauvegarder la progression de l’utilisateur et de reprendre plus tard. Plus précisément, la fonction « </w:t>
+      </w:r>
+      <w:proofErr w:type="spellStart"/>
+      <w:r>
+        <w:rPr>
+          <w:sz w:val="24"/>
+          <w:szCs w:val="24"/>
+        </w:rPr>
+        <w:t>SaveLevel</w:t>
+      </w:r>
+      <w:proofErr w:type="spellEnd"/>
+      <w:r>
+        <w:rPr>
+          <w:sz w:val="24"/>
+          <w:szCs w:val="24"/>
+        </w:rPr>
+        <w:t xml:space="preserve"> » </w:t>
+      </w:r>
+      <w:r>
+        <w:rPr>
+          <w:sz w:val="24"/>
+          <w:szCs w:val="24"/>
+        </w:rPr>
+        <w:t>enregistre les données d'un niveau du jeu dans un fichier avec l'extension ".</w:t>
+      </w:r>
+      <w:proofErr w:type="spellStart"/>
+      <w:r>
+        <w:rPr>
+          <w:sz w:val="24"/>
+          <w:szCs w:val="24"/>
+        </w:rPr>
+        <w:t>save</w:t>
+      </w:r>
+      <w:proofErr w:type="spellEnd"/>
+      <w:r>
+        <w:rPr>
+          <w:sz w:val="24"/>
+          <w:szCs w:val="24"/>
+        </w:rPr>
+        <w:t xml:space="preserve">". Les données sauvegardées incluent : </w:t>
+      </w:r>
+      <w:r>
+        <w:rPr>
+          <w:sz w:val="24"/>
+          <w:szCs w:val="24"/>
+          <w:lang w:eastAsia="fr-FR"/>
+        </w:rPr>
+        <w:t>ID du niveau, le nombre de chaînes dans le niveau, l'indice de la dernière chaîne dans le niveau, les coordonnées des dernières cellules de chaque chaîne, les chaînes et les types de cellules de la grille de jeu.</w:t>
+      </w:r>
+      <w:r>
+        <w:rPr>
+          <w:sz w:val="24"/>
+          <w:szCs w:val="24"/>
+        </w:rPr>
+        <w:t xml:space="preserve"> </w:t>
+      </w:r>
+      <w:r>
+        <w:rPr>
+          <w:sz w:val="24"/>
+          <w:szCs w:val="24"/>
+          <w:lang w:eastAsia="fr-FR"/>
+        </w:rPr>
+        <w:t>La fonction « </w:t>
+      </w:r>
+      <w:proofErr w:type="spellStart"/>
+      <w:r>
+        <w:rPr>
+          <w:sz w:val="24"/>
+          <w:szCs w:val="24"/>
+          <w:lang w:eastAsia="fr-FR"/>
+        </w:rPr>
+        <w:t>LoadLevel</w:t>
+      </w:r>
+      <w:proofErr w:type="spellEnd"/>
+      <w:r>
+        <w:rPr>
+          <w:sz w:val="24"/>
+          <w:szCs w:val="24"/>
+          <w:lang w:eastAsia="fr-FR"/>
+        </w:rPr>
+        <w:t> » charge les données d'un niveau de jeu à partir d'un fichier ".</w:t>
+      </w:r>
+      <w:proofErr w:type="spellStart"/>
+      <w:r>
+        <w:rPr>
+          <w:sz w:val="24"/>
+          <w:szCs w:val="24"/>
+          <w:lang w:eastAsia="fr-FR"/>
+        </w:rPr>
+        <w:t>save</w:t>
+      </w:r>
+      <w:proofErr w:type="spellEnd"/>
+      <w:r>
+        <w:rPr>
+          <w:sz w:val="24"/>
+          <w:szCs w:val="24"/>
+          <w:lang w:eastAsia="fr-FR"/>
+        </w:rPr>
+        <w:t xml:space="preserve">" et les utilise pour restaurer l'état précédent du niveau. Les données chargées comprennent donc les mêmes que pour la fonction </w:t>
+      </w:r>
+      <w:r>
+        <w:rPr>
+          <w:sz w:val="24"/>
+          <w:szCs w:val="24"/>
+          <w:lang w:eastAsia="fr-FR"/>
+        </w:rPr>
+        <w:t>« </w:t>
+      </w:r>
+      <w:proofErr w:type="spellStart"/>
+      <w:r>
+        <w:rPr>
+          <w:sz w:val="24"/>
+          <w:szCs w:val="24"/>
+          <w:lang w:eastAsia="fr-FR"/>
+        </w:rPr>
+        <w:t>SaveLevel</w:t>
+      </w:r>
+      <w:proofErr w:type="spellEnd"/>
+      <w:r>
+        <w:rPr>
+          <w:sz w:val="24"/>
+          <w:szCs w:val="24"/>
+          <w:lang w:eastAsia="fr-FR"/>
+        </w:rPr>
+        <w:t> »</w:t>
+      </w:r>
+      <w:r>
+        <w:rPr>
+          <w:sz w:val="24"/>
+          <w:szCs w:val="24"/>
+          <w:lang w:eastAsia="fr-FR"/>
+        </w:rPr>
+        <w:t>.</w:t>
+      </w:r>
+      <w:r>
+        <w:rPr>
+          <w:sz w:val="24"/>
+          <w:szCs w:val="24"/>
+          <w:lang w:eastAsia="fr-FR"/>
+        </w:rPr>
+        <w:br/>
+      </w:r>
+    </w:p>
+    <w:p>
+      <w:pPr>
+        <w:pStyle w:val="ListParagraph"/>
+        <w:numPr>
+          <w:ilvl w:val="0"/>
+          <w:numId w:val="8"/>
+        </w:numPr>
+        <w:rPr>
+          <w:sz w:val="24"/>
+          <w:szCs w:val="24"/>
+        </w:rPr>
+      </w:pPr>
+      <w:r>
+        <w:rPr>
+          <w:sz w:val="24"/>
+          <w:szCs w:val="24"/>
+          <w:lang w:eastAsia="fr-FR"/>
+        </w:rPr>
         <w:t>Un fichier « </w:t>
       </w:r>
       <w:proofErr w:type="spellStart"/>
@@ -2120,161 +2272,416 @@
         <w:rPr>
           <w:sz w:val="24"/>
           <w:szCs w:val="24"/>
-        </w:rPr>
-        <w:t>draw.c</w:t>
+          <w:lang w:eastAsia="fr-FR"/>
+        </w:rPr>
+        <w:t>update.c</w:t>
       </w:r>
       <w:proofErr w:type="spellEnd"/>
       <w:r>
         <w:rPr>
           <w:sz w:val="24"/>
           <w:szCs w:val="24"/>
-        </w:rPr>
-        <w:t> », qui contient les fonctions qui vont permette l’affichage graphique, on y retrouve, une fonction « </w:t>
+          <w:lang w:eastAsia="fr-FR"/>
+        </w:rPr>
+        <w:t> », ou sont regroupés les différentes fonction</w:t>
+      </w:r>
+      <w:r>
+        <w:rPr>
+          <w:sz w:val="24"/>
+          <w:szCs w:val="24"/>
+          <w:lang w:eastAsia="fr-FR"/>
+        </w:rPr>
+        <w:t>s</w:t>
+      </w:r>
+      <w:r>
+        <w:rPr>
+          <w:sz w:val="24"/>
+          <w:szCs w:val="24"/>
+          <w:lang w:eastAsia="fr-FR"/>
+        </w:rPr>
+        <w:t xml:space="preserve"> de mise a jour de notre jeu, </w:t>
+      </w:r>
+      <w:r>
+        <w:rPr>
+          <w:sz w:val="24"/>
+          <w:szCs w:val="24"/>
+          <w:lang w:eastAsia="fr-FR"/>
+        </w:rPr>
+        <w:t>on y retrouve une fonction « </w:t>
       </w:r>
       <w:proofErr w:type="spellStart"/>
       <w:r>
         <w:rPr>
           <w:sz w:val="24"/>
           <w:szCs w:val="24"/>
-        </w:rPr>
-        <w:t>DrawFrame</w:t>
+          <w:lang w:eastAsia="fr-FR"/>
+        </w:rPr>
+        <w:t>UpdateGame</w:t>
       </w:r>
       <w:proofErr w:type="spellEnd"/>
       <w:r>
         <w:rPr>
           <w:sz w:val="24"/>
           <w:szCs w:val="24"/>
-        </w:rPr>
-        <w:t xml:space="preserve"> » qui </w:t>
-      </w:r>
-      <w:r>
-        <w:rPr>
-          <w:sz w:val="24"/>
-          <w:szCs w:val="24"/>
-        </w:rPr>
-        <w:t xml:space="preserve">dessine la fenêtre principale du jeu en utilisant la bibliothèque graphique </w:t>
+          <w:lang w:eastAsia="fr-FR"/>
+        </w:rPr>
+        <w:t xml:space="preserve"> » qui met à jour le statue de notre jeu, une fonction </w:t>
+      </w:r>
+      <w:r>
+        <w:rPr>
+          <w:sz w:val="24"/>
+          <w:szCs w:val="24"/>
+          <w:lang w:eastAsia="fr-FR"/>
+        </w:rPr>
+        <w:t>« </w:t>
       </w:r>
       <w:proofErr w:type="spellStart"/>
       <w:r>
         <w:rPr>
           <w:sz w:val="24"/>
           <w:szCs w:val="24"/>
-        </w:rPr>
-        <w:t>Raylib</w:t>
+          <w:lang w:eastAsia="fr-FR"/>
+        </w:rPr>
+        <w:t>BoardUpdate</w:t>
       </w:r>
       <w:proofErr w:type="spellEnd"/>
       <w:r>
         <w:rPr>
           <w:sz w:val="24"/>
           <w:szCs w:val="24"/>
-        </w:rPr>
-        <w:t>. Elle prend en paramètre un état "state" qui détermine quelle partie de l'interface doit être dessinée.</w:t>
-      </w:r>
-      <w:r>
-        <w:rPr>
-          <w:sz w:val="24"/>
-          <w:szCs w:val="24"/>
-        </w:rPr>
-        <w:t xml:space="preserve"> Une fonction « </w:t>
+          <w:lang w:eastAsia="fr-FR"/>
+        </w:rPr>
+        <w:t> »</w:t>
+      </w:r>
+      <w:r>
+        <w:rPr>
+          <w:sz w:val="24"/>
+          <w:szCs w:val="24"/>
+          <w:lang w:eastAsia="fr-FR"/>
+        </w:rPr>
+        <w:t xml:space="preserve"> qui met </w:t>
+      </w:r>
+      <w:r>
+        <w:rPr>
+          <w:sz w:val="24"/>
+          <w:szCs w:val="24"/>
+          <w:lang w:eastAsia="fr-FR"/>
+        </w:rPr>
+        <w:t>à</w:t>
+      </w:r>
+      <w:r>
+        <w:rPr>
+          <w:sz w:val="24"/>
+          <w:szCs w:val="24"/>
+          <w:lang w:eastAsia="fr-FR"/>
+        </w:rPr>
+        <w:t xml:space="preserve"> jour le plateau de jeu </w:t>
+      </w:r>
+      <w:r>
+        <w:rPr>
+          <w:sz w:val="24"/>
+          <w:szCs w:val="24"/>
+          <w:lang w:eastAsia="fr-FR"/>
+        </w:rPr>
+        <w:t>selon les actions du joueur. Nous avons aussi d’autres fonctions qui permettre de mettre a jour les différents boutons tels que « </w:t>
       </w:r>
       <w:proofErr w:type="spellStart"/>
       <w:r>
         <w:rPr>
           <w:sz w:val="24"/>
           <w:szCs w:val="24"/>
-        </w:rPr>
-        <w:t>DrawSettingsMenu</w:t>
+          <w:lang w:eastAsia="fr-FR"/>
+        </w:rPr>
+        <w:t>UpdateSaveButton</w:t>
       </w:r>
       <w:proofErr w:type="spellEnd"/>
       <w:r>
         <w:rPr>
           <w:sz w:val="24"/>
           <w:szCs w:val="24"/>
-        </w:rPr>
-        <w:t xml:space="preserve"> » qui dessine une petite </w:t>
+          <w:lang w:eastAsia="fr-FR"/>
+        </w:rPr>
+        <w:t> » ou « </w:t>
       </w:r>
       <w:proofErr w:type="spellStart"/>
       <w:r>
         <w:rPr>
           <w:sz w:val="24"/>
           <w:szCs w:val="24"/>
-        </w:rPr>
-        <w:t>fenetre</w:t>
+          <w:lang w:eastAsia="fr-FR"/>
+        </w:rPr>
+        <w:t>UpdateLoadButton</w:t>
       </w:r>
       <w:proofErr w:type="spellEnd"/>
       <w:r>
         <w:rPr>
           <w:sz w:val="24"/>
           <w:szCs w:val="24"/>
-        </w:rPr>
-        <w:t xml:space="preserve"> graphique contenant différent paramètre, une fonction « </w:t>
+          <w:lang w:eastAsia="fr-FR"/>
+        </w:rPr>
+        <w:t> », une fonction « </w:t>
       </w:r>
       <w:proofErr w:type="spellStart"/>
       <w:r>
         <w:rPr>
           <w:sz w:val="24"/>
           <w:szCs w:val="24"/>
-        </w:rPr>
-        <w:t>DrawCell</w:t>
+          <w:lang w:eastAsia="fr-FR"/>
+        </w:rPr>
+        <w:t>UpadteReiniLevel</w:t>
       </w:r>
       <w:proofErr w:type="spellEnd"/>
       <w:r>
         <w:rPr>
           <w:sz w:val="24"/>
           <w:szCs w:val="24"/>
-        </w:rPr>
-        <w:t> » et « </w:t>
+          <w:lang w:eastAsia="fr-FR"/>
+        </w:rPr>
+        <w:t> » qui remet la grille de jeu aux départ (sans chaines de couleurs) si le joueur désire recommencer le niveau.</w:t>
+      </w:r>
+      <w:r>
+        <w:rPr>
+          <w:sz w:val="24"/>
+          <w:szCs w:val="24"/>
+          <w:lang w:eastAsia="fr-FR"/>
+        </w:rPr>
+        <w:br/>
+      </w:r>
+    </w:p>
+    <w:p>
+      <w:pPr>
+        <w:pStyle w:val="ListParagraph"/>
+        <w:numPr>
+          <w:ilvl w:val="0"/>
+          <w:numId w:val="8"/>
+        </w:numPr>
+        <w:rPr>
+          <w:sz w:val="24"/>
+          <w:szCs w:val="24"/>
+        </w:rPr>
+      </w:pPr>
+      <w:r>
+        <w:rPr>
+          <w:sz w:val="24"/>
+          <w:szCs w:val="24"/>
+          <w:lang w:eastAsia="fr-FR"/>
+        </w:rPr>
+        <w:t>Un fichier « </w:t>
       </w:r>
       <w:proofErr w:type="spellStart"/>
       <w:r>
         <w:rPr>
           <w:sz w:val="24"/>
           <w:szCs w:val="24"/>
-        </w:rPr>
-        <w:t>DrawBoard</w:t>
+          <w:lang w:eastAsia="fr-FR"/>
+        </w:rPr>
+        <w:t>utils</w:t>
+      </w:r>
+      <w:r>
+        <w:rPr>
+          <w:sz w:val="24"/>
+          <w:szCs w:val="24"/>
+          <w:lang w:eastAsia="fr-FR"/>
+        </w:rPr>
+        <w:t>.c</w:t>
       </w:r>
       <w:proofErr w:type="spellEnd"/>
       <w:r>
         <w:rPr>
           <w:sz w:val="24"/>
           <w:szCs w:val="24"/>
-        </w:rPr>
-        <w:t> » qui dessinent le cellules (case</w:t>
-      </w:r>
-      <w:r>
-        <w:rPr>
-          <w:sz w:val="24"/>
-          <w:szCs w:val="24"/>
-        </w:rPr>
-        <w:t>) et le</w:t>
-      </w:r>
-      <w:r>
-        <w:rPr>
-          <w:sz w:val="24"/>
-          <w:szCs w:val="24"/>
-        </w:rPr>
-        <w:t xml:space="preserve"> plateau </w:t>
-      </w:r>
-      <w:r>
-        <w:rPr>
-          <w:sz w:val="24"/>
-          <w:szCs w:val="24"/>
-        </w:rPr>
-        <w:t>de jeu.</w:t>
-      </w:r>
-    </w:p>
-    <w:p>
-      <w:pPr>
-        <w:rPr>
-          <w:sz w:val="24"/>
-          <w:szCs w:val="24"/>
-        </w:rPr>
-      </w:pPr>
-      <w:r>
-        <w:t xml:space="preserve"> </w:t>
-      </w:r>
-    </w:p>
-    <w:p/>
+          <w:lang w:eastAsia="fr-FR"/>
+        </w:rPr>
+        <w:t xml:space="preserve"> », avec des fonctions permettant de centrer nos textes dans la </w:t>
+      </w:r>
+      <w:r>
+        <w:rPr>
+          <w:sz w:val="24"/>
+          <w:szCs w:val="24"/>
+          <w:lang w:eastAsia="fr-FR"/>
+        </w:rPr>
+        <w:t>fenêtre</w:t>
+      </w:r>
+      <w:r>
+        <w:rPr>
+          <w:sz w:val="24"/>
+          <w:szCs w:val="24"/>
+          <w:lang w:eastAsia="fr-FR"/>
+        </w:rPr>
+        <w:t xml:space="preserve"> graphique, « </w:t>
+      </w:r>
+      <w:proofErr w:type="spellStart"/>
+      <w:r>
+        <w:rPr>
+          <w:sz w:val="24"/>
+          <w:szCs w:val="24"/>
+          <w:lang w:eastAsia="fr-FR"/>
+        </w:rPr>
+        <w:t>centerText</w:t>
+      </w:r>
+      <w:proofErr w:type="spellEnd"/>
+      <w:r>
+        <w:rPr>
+          <w:sz w:val="24"/>
+          <w:szCs w:val="24"/>
+          <w:lang w:eastAsia="fr-FR"/>
+        </w:rPr>
+        <w:t> » centre une chaine de caractère au coordonnées x et y, « </w:t>
+      </w:r>
+      <w:proofErr w:type="spellStart"/>
+      <w:r>
+        <w:rPr>
+          <w:sz w:val="24"/>
+          <w:szCs w:val="24"/>
+          <w:lang w:eastAsia="fr-FR"/>
+        </w:rPr>
+        <w:t>CenterTextVec</w:t>
+      </w:r>
+      <w:proofErr w:type="spellEnd"/>
+      <w:r>
+        <w:rPr>
+          <w:sz w:val="24"/>
+          <w:szCs w:val="24"/>
+          <w:lang w:eastAsia="fr-FR"/>
+        </w:rPr>
+        <w:t> » centre a la position Vector2.</w:t>
+      </w:r>
+      <w:r>
+        <w:rPr>
+          <w:sz w:val="24"/>
+          <w:szCs w:val="24"/>
+          <w:lang w:eastAsia="fr-FR"/>
+        </w:rPr>
+        <w:t xml:space="preserve"> Enfin  , </w:t>
+      </w:r>
+      <w:r>
+        <w:rPr>
+          <w:sz w:val="24"/>
+          <w:szCs w:val="24"/>
+        </w:rPr>
+        <w:t>l</w:t>
+      </w:r>
+      <w:r>
+        <w:rPr>
+          <w:sz w:val="24"/>
+          <w:szCs w:val="24"/>
+        </w:rPr>
+        <w:t>a fonction "</w:t>
+      </w:r>
+      <w:proofErr w:type="spellStart"/>
+      <w:r>
+        <w:rPr>
+          <w:sz w:val="24"/>
+          <w:szCs w:val="24"/>
+        </w:rPr>
+        <w:t>DrawCenteredText</w:t>
+      </w:r>
+      <w:proofErr w:type="spellEnd"/>
+      <w:r>
+        <w:rPr>
+          <w:sz w:val="24"/>
+          <w:szCs w:val="24"/>
+        </w:rPr>
+        <w:t xml:space="preserve">" prend en entrée une chaîne de caractères, les coordonnées x et y, la taille de police et la couleur de police. </w:t>
+      </w:r>
+      <w:r>
+        <w:rPr>
+          <w:sz w:val="24"/>
+          <w:szCs w:val="24"/>
+        </w:rPr>
+        <w:t>Elle récupéré</w:t>
+      </w:r>
+      <w:r>
+        <w:rPr>
+          <w:sz w:val="24"/>
+          <w:szCs w:val="24"/>
+        </w:rPr>
+        <w:t xml:space="preserve"> la taille de police par défaut, la modifie pour correspondre à la taille de police donnée, calcule la position centrale à l'aide de la fonction </w:t>
+      </w:r>
+      <w:r>
+        <w:rPr>
+          <w:sz w:val="24"/>
+          <w:szCs w:val="24"/>
+        </w:rPr>
+        <w:t>« </w:t>
+      </w:r>
+      <w:proofErr w:type="spellStart"/>
+      <w:r>
+        <w:rPr>
+          <w:sz w:val="24"/>
+          <w:szCs w:val="24"/>
+        </w:rPr>
+        <w:t>CenterText</w:t>
+      </w:r>
+      <w:proofErr w:type="spellEnd"/>
+      <w:r>
+        <w:rPr>
+          <w:sz w:val="24"/>
+          <w:szCs w:val="24"/>
+        </w:rPr>
+        <w:t> »</w:t>
+      </w:r>
+      <w:r>
+        <w:rPr>
+          <w:sz w:val="24"/>
+          <w:szCs w:val="24"/>
+        </w:rPr>
+        <w:t>, calcule la taille du texte</w:t>
+      </w:r>
+      <w:r>
+        <w:rPr>
+          <w:sz w:val="24"/>
+          <w:szCs w:val="24"/>
+        </w:rPr>
+        <w:t xml:space="preserve">, </w:t>
+      </w:r>
+      <w:r>
+        <w:rPr>
+          <w:sz w:val="24"/>
+          <w:szCs w:val="24"/>
+        </w:rPr>
+        <w:t xml:space="preserve">dessine le texte centré à l'aide de et rétablit la taille de police par défaut à l'aide de </w:t>
+      </w:r>
+      <w:r>
+        <w:rPr>
+          <w:sz w:val="24"/>
+          <w:szCs w:val="24"/>
+        </w:rPr>
+        <w:t>« </w:t>
+      </w:r>
+      <w:proofErr w:type="spellStart"/>
+      <w:r>
+        <w:rPr>
+          <w:sz w:val="24"/>
+          <w:szCs w:val="24"/>
+        </w:rPr>
+        <w:t>GuiSetStyle</w:t>
+      </w:r>
+      <w:proofErr w:type="spellEnd"/>
+      <w:r>
+        <w:rPr>
+          <w:sz w:val="24"/>
+          <w:szCs w:val="24"/>
+        </w:rPr>
+        <w:t> »</w:t>
+      </w:r>
+      <w:r>
+        <w:rPr>
+          <w:sz w:val="24"/>
+          <w:szCs w:val="24"/>
+        </w:rPr>
+        <w:t>.</w:t>
+      </w:r>
+    </w:p>
+    <w:p>
+      <w:pPr>
+        <w:ind w:left="708"/>
+        <w:rPr>
+          <w:sz w:val="24"/>
+          <w:szCs w:val="24"/>
+        </w:rPr>
+      </w:pPr>
+    </w:p>
     <w:p>
       <w:pPr>
         <w:pStyle w:val="ListParagraph"/>
@@ -2292,121 +2699,15 @@
           <w:sz w:val="24"/>
           <w:szCs w:val="24"/>
         </w:rPr>
-        <w:t xml:space="preserve">Un fichier </w:t>
-      </w:r>
-      <w:proofErr w:type="spellStart"/>
-      <w:r>
-        <w:rPr>
-          <w:sz w:val="24"/>
-          <w:szCs w:val="24"/>
-        </w:rPr>
-        <w:t>gitignore</w:t>
-      </w:r>
-      <w:proofErr w:type="spellEnd"/>
-      <w:r>
-        <w:rPr>
-          <w:sz w:val="24"/>
-          <w:szCs w:val="24"/>
-        </w:rPr>
-        <w:t>, c’</w:t>
-      </w:r>
-      <w:r>
-        <w:rPr>
-          <w:sz w:val="24"/>
-          <w:szCs w:val="24"/>
-        </w:rPr>
-        <w:t>est un fichier texte qui permet de spécifier les fichiers ou les dossiers qui doivent être ignorés par Git lors de la prise en compte des modifications dans un projet. Git est un système de contrôle de version qui permet de suivre les modifications apportées à un projet de développement logiciel au fil du temps.</w:t>
-      </w:r>
-    </w:p>
-    <w:p>
-      <w:pPr>
-        <w:pStyle w:val="ListParagraph"/>
-      </w:pPr>
-    </w:p>
-    <w:p>
-      <w:pPr>
-        <w:rPr>
-          <w:sz w:val="24"/>
-          <w:szCs w:val="24"/>
-        </w:rPr>
-      </w:pPr>
-      <w:r>
-        <w:rPr>
-          <w:sz w:val="24"/>
-          <w:szCs w:val="24"/>
-        </w:rPr>
-        <w:t xml:space="preserve">Un fichier </w:t>
-      </w:r>
-      <w:r>
-        <w:rPr>
-          <w:b/>
-          <w:bCs/>
-          <w:sz w:val="24"/>
-          <w:szCs w:val="24"/>
-        </w:rPr>
-        <w:t>MakeList.txt</w:t>
-      </w:r>
-      <w:r>
-        <w:rPr>
-          <w:sz w:val="24"/>
-          <w:szCs w:val="24"/>
-        </w:rPr>
-        <w:t>, c’</w:t>
-      </w:r>
-      <w:r>
-        <w:rPr>
-          <w:sz w:val="24"/>
-          <w:szCs w:val="24"/>
-        </w:rPr>
-        <w:t xml:space="preserve">est un fichier de configuration utilisé par le système de compilation </w:t>
-      </w:r>
-      <w:proofErr w:type="spellStart"/>
-      <w:r>
-        <w:rPr>
-          <w:sz w:val="24"/>
-          <w:szCs w:val="24"/>
-        </w:rPr>
-        <w:t>CMake</w:t>
-      </w:r>
-      <w:proofErr w:type="spellEnd"/>
-      <w:r>
-        <w:rPr>
-          <w:sz w:val="24"/>
-          <w:szCs w:val="24"/>
-        </w:rPr>
-        <w:t xml:space="preserve">. </w:t>
-      </w:r>
-      <w:proofErr w:type="spellStart"/>
-      <w:r>
-        <w:rPr>
-          <w:sz w:val="24"/>
-          <w:szCs w:val="24"/>
-        </w:rPr>
-        <w:t>CMake</w:t>
-      </w:r>
-      <w:proofErr w:type="spellEnd"/>
-      <w:r>
-        <w:rPr>
-          <w:sz w:val="24"/>
-          <w:szCs w:val="24"/>
-        </w:rPr>
-        <w:t xml:space="preserve"> est un outil de compilation multiplateforme qui permet de générer des </w:t>
-      </w:r>
-      <w:proofErr w:type="spellStart"/>
-      <w:r>
-        <w:rPr>
-          <w:sz w:val="24"/>
-          <w:szCs w:val="24"/>
-        </w:rPr>
-        <w:t>makefiles</w:t>
-      </w:r>
-      <w:proofErr w:type="spellEnd"/>
-      <w:r>
-        <w:rPr>
-          <w:sz w:val="24"/>
-          <w:szCs w:val="24"/>
-        </w:rPr>
-        <w:t xml:space="preserve"> ou des projets pour différents environnements de développement.</w:t>
+        <w:t xml:space="preserve">Un fichier gitignore, c’est un fichier texte qui permet de spécifier les fichiers ou les dossiers qui doivent être ignorés par Git lors de la prise en compte des modifications dans un projet. Git est un système de contrôle de version qui permet de suivre les modifications apportées à </w:t>
+      </w:r>
+      <w:r>
+        <w:rPr>
+          <w:sz w:val="24"/>
+          <w:szCs w:val="24"/>
+        </w:rPr>
+        <w:lastRenderedPageBreak/>
+        <w:t>un projet de développement logiciel au fil du temps.</w:t>
       </w:r>
       <w:r>
         <w:rPr>
@@ -2420,74 +2721,8 @@
           <w:sz w:val="24"/>
           <w:szCs w:val="24"/>
         </w:rPr>
-        <w:t>Il contient des informations sur les fichiers source, les bibliothèques externes nécessaires, les cibles de compilation, les options de compilation et les variables personnalisées.</w:t>
-      </w:r>
-      <w:r>
-        <w:rPr>
-          <w:sz w:val="24"/>
-          <w:szCs w:val="24"/>
-        </w:rPr>
-        <w:t xml:space="preserve"> </w:t>
-      </w:r>
-      <w:r>
-        <w:rPr>
-          <w:sz w:val="24"/>
-          <w:szCs w:val="24"/>
-        </w:rPr>
-        <w:t xml:space="preserve">En utilisant </w:t>
-      </w:r>
-      <w:proofErr w:type="spellStart"/>
-      <w:r>
-        <w:rPr>
-          <w:sz w:val="24"/>
-          <w:szCs w:val="24"/>
-        </w:rPr>
-        <w:t>CMake</w:t>
-      </w:r>
-      <w:proofErr w:type="spellEnd"/>
-      <w:r>
-        <w:rPr>
-          <w:sz w:val="24"/>
-          <w:szCs w:val="24"/>
-        </w:rPr>
-        <w:t xml:space="preserve">, </w:t>
-      </w:r>
-      <w:r>
-        <w:rPr>
-          <w:sz w:val="24"/>
-          <w:szCs w:val="24"/>
-        </w:rPr>
-        <w:t>notre projet</w:t>
-      </w:r>
-      <w:r>
-        <w:rPr>
-          <w:sz w:val="24"/>
-          <w:szCs w:val="24"/>
-        </w:rPr>
-        <w:t xml:space="preserve"> peut </w:t>
-      </w:r>
-      <w:r>
-        <w:rPr>
-          <w:sz w:val="24"/>
-          <w:szCs w:val="24"/>
-        </w:rPr>
-        <w:t>est compatible avec</w:t>
-      </w:r>
-      <w:r>
-        <w:rPr>
-          <w:sz w:val="24"/>
-          <w:szCs w:val="24"/>
-        </w:rPr>
-        <w:t xml:space="preserve"> différents systèmes d'exploitation et environnements. </w:t>
-      </w:r>
-    </w:p>
-    <w:p>
-      <w:pPr>
-        <w:rPr>
-          <w:sz w:val="24"/>
-          <w:szCs w:val="24"/>
-        </w:rPr>
-      </w:pPr>
+        <w:br/>
+      </w:r>
     </w:p>
     <w:p>
       <w:pPr>
@@ -2515,6 +2750,170 @@
           <w:sz w:val="24"/>
           <w:szCs w:val="24"/>
         </w:rPr>
+        <w:t>MakeList.txt</w:t>
+      </w:r>
+      <w:r>
+        <w:rPr>
+          <w:sz w:val="24"/>
+          <w:szCs w:val="24"/>
+        </w:rPr>
+        <w:t xml:space="preserve">, c’est un fichier de configuration utilisé par le système de compilation </w:t>
+      </w:r>
+      <w:proofErr w:type="spellStart"/>
+      <w:r>
+        <w:rPr>
+          <w:sz w:val="24"/>
+          <w:szCs w:val="24"/>
+        </w:rPr>
+        <w:t>CMake</w:t>
+      </w:r>
+      <w:proofErr w:type="spellEnd"/>
+      <w:r>
+        <w:rPr>
+          <w:sz w:val="24"/>
+          <w:szCs w:val="24"/>
+        </w:rPr>
+        <w:t xml:space="preserve">. </w:t>
+      </w:r>
+      <w:proofErr w:type="spellStart"/>
+      <w:r>
+        <w:rPr>
+          <w:sz w:val="24"/>
+          <w:szCs w:val="24"/>
+        </w:rPr>
+        <w:t>CMake</w:t>
+      </w:r>
+      <w:proofErr w:type="spellEnd"/>
+      <w:r>
+        <w:rPr>
+          <w:sz w:val="24"/>
+          <w:szCs w:val="24"/>
+        </w:rPr>
+        <w:t xml:space="preserve"> est un outil de compilation multiplateforme qui permet de générer des </w:t>
+      </w:r>
+      <w:proofErr w:type="spellStart"/>
+      <w:r>
+        <w:rPr>
+          <w:sz w:val="24"/>
+          <w:szCs w:val="24"/>
+        </w:rPr>
+        <w:t>makefiles</w:t>
+      </w:r>
+      <w:proofErr w:type="spellEnd"/>
+      <w:r>
+        <w:rPr>
+          <w:sz w:val="24"/>
+          <w:szCs w:val="24"/>
+        </w:rPr>
+        <w:t xml:space="preserve"> ou des projets pour différents environnements de développement.</w:t>
+      </w:r>
+      <w:r>
+        <w:rPr>
+          <w:sz w:val="24"/>
+          <w:szCs w:val="24"/>
+        </w:rPr>
+        <w:t xml:space="preserve"> </w:t>
+      </w:r>
+      <w:r>
+        <w:rPr>
+          <w:sz w:val="24"/>
+          <w:szCs w:val="24"/>
+        </w:rPr>
+        <w:t>Il contient des informations sur les fichiers source, les bibliothèques externes nécessaires, les cibles de compilation, les options de compilation et les variables personnalisées.</w:t>
+      </w:r>
+      <w:r>
+        <w:rPr>
+          <w:sz w:val="24"/>
+          <w:szCs w:val="24"/>
+        </w:rPr>
+        <w:t xml:space="preserve"> </w:t>
+      </w:r>
+      <w:r>
+        <w:rPr>
+          <w:sz w:val="24"/>
+          <w:szCs w:val="24"/>
+        </w:rPr>
+        <w:t xml:space="preserve">En utilisant </w:t>
+      </w:r>
+      <w:proofErr w:type="spellStart"/>
+      <w:r>
+        <w:rPr>
+          <w:sz w:val="24"/>
+          <w:szCs w:val="24"/>
+        </w:rPr>
+        <w:t>CMake</w:t>
+      </w:r>
+      <w:proofErr w:type="spellEnd"/>
+      <w:r>
+        <w:rPr>
+          <w:sz w:val="24"/>
+          <w:szCs w:val="24"/>
+        </w:rPr>
+        <w:t xml:space="preserve">, </w:t>
+      </w:r>
+      <w:r>
+        <w:rPr>
+          <w:sz w:val="24"/>
+          <w:szCs w:val="24"/>
+        </w:rPr>
+        <w:t>notre projet</w:t>
+      </w:r>
+      <w:r>
+        <w:rPr>
+          <w:sz w:val="24"/>
+          <w:szCs w:val="24"/>
+        </w:rPr>
+        <w:t xml:space="preserve"> peut </w:t>
+      </w:r>
+      <w:r>
+        <w:rPr>
+          <w:sz w:val="24"/>
+          <w:szCs w:val="24"/>
+        </w:rPr>
+        <w:t>est compatible avec</w:t>
+      </w:r>
+      <w:r>
+        <w:rPr>
+          <w:sz w:val="24"/>
+          <w:szCs w:val="24"/>
+        </w:rPr>
+        <w:t xml:space="preserve"> différents systèmes d'exploitation et environnements. </w:t>
+      </w:r>
+    </w:p>
+    <w:p>
+      <w:pPr>
+        <w:rPr>
+          <w:sz w:val="24"/>
+          <w:szCs w:val="24"/>
+        </w:rPr>
+      </w:pPr>
+    </w:p>
+    <w:p>
+      <w:pPr>
+        <w:pStyle w:val="ListParagraph"/>
+        <w:numPr>
+          <w:ilvl w:val="0"/>
+          <w:numId w:val="6"/>
+        </w:numPr>
+        <w:rPr>
+          <w:sz w:val="24"/>
+          <w:szCs w:val="24"/>
+        </w:rPr>
+      </w:pPr>
+      <w:r>
+        <w:rPr>
+          <w:sz w:val="24"/>
+          <w:szCs w:val="24"/>
+        </w:rPr>
+        <w:t xml:space="preserve">Un fichier </w:t>
+      </w:r>
+      <w:r>
+        <w:rPr>
+          <w:b/>
+          <w:bCs/>
+          <w:sz w:val="24"/>
+          <w:szCs w:val="24"/>
+        </w:rPr>
         <w:t>LICENSE.txt et README.md</w:t>
       </w:r>
       <w:r>
@@ -2564,83 +2963,624 @@
     </w:p>
     <w:p>
       <w:pPr>
-        <w:rPr>
-          <w:sz w:val="24"/>
-          <w:szCs w:val="24"/>
-        </w:rPr>
-      </w:pPr>
-    </w:p>
-    <w:p>
-      <w:pPr>
-        <w:rPr>
-          <w:sz w:val="24"/>
-          <w:szCs w:val="24"/>
-        </w:rPr>
-      </w:pPr>
-    </w:p>
-    <w:p>
-      <w:pPr>
-        <w:rPr>
-          <w:sz w:val="24"/>
-          <w:szCs w:val="24"/>
-        </w:rPr>
-      </w:pPr>
-    </w:p>
-    <w:p>
-      <w:pPr>
-        <w:rPr>
-          <w:sz w:val="24"/>
-          <w:szCs w:val="24"/>
-        </w:rPr>
-      </w:pPr>
-    </w:p>
-    <w:p>
-      <w:pPr>
-        <w:rPr>
-          <w:sz w:val="24"/>
-          <w:szCs w:val="24"/>
-        </w:rPr>
-      </w:pPr>
-    </w:p>
-    <w:p>
-      <w:pPr>
-        <w:rPr>
-          <w:sz w:val="24"/>
-          <w:szCs w:val="24"/>
-        </w:rPr>
-      </w:pPr>
-    </w:p>
-    <w:p>
-      <w:pPr>
-        <w:rPr>
-          <w:sz w:val="24"/>
-          <w:szCs w:val="24"/>
-        </w:rPr>
-      </w:pPr>
-    </w:p>
-    <w:p>
-      <w:pPr>
-        <w:rPr>
-          <w:sz w:val="24"/>
-          <w:szCs w:val="24"/>
-        </w:rPr>
-      </w:pPr>
-    </w:p>
-    <w:p>
-      <w:pPr>
-        <w:rPr>
-          <w:sz w:val="24"/>
-          <w:szCs w:val="24"/>
-        </w:rPr>
-      </w:pPr>
+        <w:jc w:val="center"/>
+        <w:rPr>
+          <w:rFonts w:asciiTheme="majorHAnsi" w:eastAsiaTheme="majorEastAsia" w:hAnsiTheme="majorHAnsi" w:cstheme="majorBidi"/>
+          <w:b/>
+          <w:bCs/>
+          <w:spacing w:val="-10"/>
+          <w:kern w:val="28"/>
+          <w:sz w:val="72"/>
+          <w:szCs w:val="72"/>
+        </w:rPr>
+      </w:pPr>
+      <w:r>
+        <w:rPr>
+          <w:rFonts w:asciiTheme="majorHAnsi" w:eastAsiaTheme="majorEastAsia" w:hAnsiTheme="majorHAnsi" w:cstheme="majorBidi"/>
+          <w:b/>
+          <w:bCs/>
+          <w:spacing w:val="-10"/>
+          <w:kern w:val="28"/>
+          <w:sz w:val="72"/>
+          <w:szCs w:val="72"/>
+        </w:rPr>
+        <w:t>Choix technique</w:t>
+      </w:r>
+    </w:p>
+    <w:p>
+      <w:r>
+        <w:t xml:space="preserve">Ce projet devait </w:t>
+      </w:r>
+      <w:r>
+        <w:t>être réalisé grâce aux langage C</w:t>
+      </w:r>
+      <w:r>
+        <w:t xml:space="preserve">, nous avons utilisé </w:t>
+      </w:r>
+      <w:proofErr w:type="spellStart"/>
+      <w:r>
+        <w:t>Clion</w:t>
+      </w:r>
+      <w:proofErr w:type="spellEnd"/>
+      <w:r>
+        <w:t xml:space="preserve"> et </w:t>
+      </w:r>
+      <w:proofErr w:type="spellStart"/>
+      <w:r>
+        <w:t>visual</w:t>
+      </w:r>
+      <w:proofErr w:type="spellEnd"/>
+      <w:r>
+        <w:t xml:space="preserve"> studio code </w:t>
+      </w:r>
+      <w:r>
+        <w:t>en tant qu’IDE</w:t>
+      </w:r>
+      <w:r>
+        <w:t xml:space="preserve">. Afin de faciliter l’avancée du projet étant en groupe de 2, nous avons utilisé GitHub afin que chacun </w:t>
+      </w:r>
+      <w:r>
+        <w:t>puisse</w:t>
+      </w:r>
+      <w:r>
+        <w:t xml:space="preserve"> avancé et mettre </w:t>
+      </w:r>
+      <w:r>
+        <w:t>à</w:t>
+      </w:r>
+      <w:r>
+        <w:t xml:space="preserve"> disposition </w:t>
+      </w:r>
+      <w:r>
+        <w:t>son code. Le code a été développée sur des PC tournant sous windows 10 et 11.</w:t>
+      </w:r>
+      <w:r>
+        <w:br/>
+        <w:t>Nous avons structuré le code pour que celui soit le plus facile à comprendre et avons découpé les différentes parties du code dans des fichiers ayant une fonction bien définie (</w:t>
+      </w:r>
+      <w:proofErr w:type="spellStart"/>
+      <w:r>
+        <w:t>ref</w:t>
+      </w:r>
+      <w:proofErr w:type="spellEnd"/>
+      <w:r>
+        <w:t xml:space="preserve"> : Organisation des fichiers). </w:t>
+      </w:r>
+    </w:p>
+    <w:p>
+      <w:pPr>
+        <w:rPr>
+          <w:sz w:val="24"/>
+          <w:szCs w:val="24"/>
+        </w:rPr>
+      </w:pPr>
+      <w:r>
+        <w:rPr>
+          <w:sz w:val="24"/>
+          <w:szCs w:val="24"/>
+        </w:rPr>
+        <w:t xml:space="preserve">Structuration des niveaux : les différents niveaux implémentés sont enregistrez dans des fichiers </w:t>
+      </w:r>
+      <w:proofErr w:type="spellStart"/>
+      <w:r>
+        <w:rPr>
+          <w:sz w:val="24"/>
+          <w:szCs w:val="24"/>
+        </w:rPr>
+        <w:t>json</w:t>
+      </w:r>
+      <w:proofErr w:type="spellEnd"/>
+      <w:r>
+        <w:rPr>
+          <w:sz w:val="24"/>
+          <w:szCs w:val="24"/>
+        </w:rPr>
+        <w:t xml:space="preserve"> sous la forme suivantes </w:t>
+      </w:r>
+      <w:r>
+        <w:rPr>
+          <w:sz w:val="24"/>
+          <w:szCs w:val="24"/>
+        </w:rPr>
+        <w:t xml:space="preserve">(ex : [0,1,1,1]) , une liste avec des valeurs différentes sachant que 0 représente un point de départ, -1 représente une case vide et toutes les autres valeurs (positives) permettent de faire des chaines. Avant d’insérer un niveau, il est important de vérifier que celui-ci est réalisable car nous ne procédons pas </w:t>
+      </w:r>
+      <w:r>
+        <w:rPr>
+          <w:sz w:val="24"/>
+          <w:szCs w:val="24"/>
+        </w:rPr>
+        <w:t>à</w:t>
+      </w:r>
+      <w:r>
+        <w:rPr>
+          <w:sz w:val="24"/>
+          <w:szCs w:val="24"/>
+        </w:rPr>
+        <w:t xml:space="preserve"> une vérification dans le code en lui-même. Il est prioriser de faire des listes qui </w:t>
+      </w:r>
+      <w:r>
+        <w:rPr>
+          <w:sz w:val="24"/>
+          <w:szCs w:val="24"/>
+        </w:rPr>
+        <w:t>représente un plateau carré , même si celui-ci n’est pas carré à la fin car tout les niveaux ont été réalisée ainsi et cela permet de mieux comparée 2 niveaux différents.</w:t>
+      </w:r>
+    </w:p>
+    <w:p>
+      <w:pPr>
+        <w:rPr>
+          <w:sz w:val="24"/>
+          <w:szCs w:val="24"/>
+        </w:rPr>
+      </w:pPr>
+      <w:r>
+        <w:rPr>
+          <w:sz w:val="24"/>
+          <w:szCs w:val="24"/>
+        </w:rPr>
+        <w:t xml:space="preserve">Structuration des différents état du jeu : ceci nous permettent de savoir ou l’utilisateur </w:t>
+      </w:r>
+      <w:r>
+        <w:rPr>
+          <w:sz w:val="24"/>
+          <w:szCs w:val="24"/>
+        </w:rPr>
+        <w:t xml:space="preserve">se situe dans notre jeu et d’afficher les bons graphisme selon le statue du </w:t>
+      </w:r>
+      <w:proofErr w:type="spellStart"/>
+      <w:r>
+        <w:rPr>
+          <w:sz w:val="24"/>
+          <w:szCs w:val="24"/>
+        </w:rPr>
+        <w:t>jeu.ils</w:t>
+      </w:r>
+      <w:proofErr w:type="spellEnd"/>
+      <w:r>
+        <w:rPr>
+          <w:sz w:val="24"/>
+          <w:szCs w:val="24"/>
+        </w:rPr>
+        <w:t xml:space="preserve"> </w:t>
+      </w:r>
+      <w:r>
+        <w:rPr>
+          <w:sz w:val="24"/>
+          <w:szCs w:val="24"/>
+        </w:rPr>
+        <w:t>sont représenté</w:t>
+      </w:r>
+      <w:r>
+        <w:rPr>
+          <w:sz w:val="24"/>
+          <w:szCs w:val="24"/>
+        </w:rPr>
+        <w:t xml:space="preserve"> par une </w:t>
+      </w:r>
+      <w:r>
+        <w:rPr>
+          <w:sz w:val="24"/>
+          <w:szCs w:val="24"/>
+        </w:rPr>
+        <w:t xml:space="preserve">structure, </w:t>
+      </w:r>
+      <w:r>
+        <w:rPr>
+          <w:sz w:val="24"/>
+          <w:szCs w:val="24"/>
+        </w:rPr>
+        <w:t>« </w:t>
+      </w:r>
+      <w:proofErr w:type="spellStart"/>
+      <w:r>
+        <w:rPr>
+          <w:sz w:val="24"/>
+          <w:szCs w:val="24"/>
+        </w:rPr>
+        <w:t>GameState</w:t>
+      </w:r>
+      <w:proofErr w:type="spellEnd"/>
+      <w:r>
+        <w:rPr>
+          <w:sz w:val="24"/>
+          <w:szCs w:val="24"/>
+        </w:rPr>
+        <w:t> »</w:t>
+      </w:r>
+      <w:r>
+        <w:rPr>
+          <w:sz w:val="24"/>
+          <w:szCs w:val="24"/>
+        </w:rPr>
+        <w:t>,</w:t>
+      </w:r>
+      <w:r>
+        <w:rPr>
+          <w:sz w:val="24"/>
+          <w:szCs w:val="24"/>
+        </w:rPr>
+        <w:t>qui</w:t>
+      </w:r>
+      <w:r>
+        <w:rPr>
+          <w:sz w:val="24"/>
+          <w:szCs w:val="24"/>
+        </w:rPr>
+        <w:t xml:space="preserve"> est une énumération qui contient quatre constantes représentant les différents états du jeu : STATE_START, STATE_BOARD, STATE_WIN, STATE_LEVEL_FINISH.</w:t>
+      </w:r>
+    </w:p>
+    <w:p>
+      <w:pPr>
+        <w:rPr>
+          <w:sz w:val="24"/>
+          <w:szCs w:val="24"/>
+        </w:rPr>
+      </w:pPr>
+      <w:r>
+        <w:rPr>
+          <w:sz w:val="24"/>
+          <w:szCs w:val="24"/>
+        </w:rPr>
+        <w:t xml:space="preserve">Structuration des cases de notre plateau : </w:t>
+      </w:r>
+      <w:r>
+        <w:rPr>
+          <w:sz w:val="24"/>
+          <w:szCs w:val="24"/>
+        </w:rPr>
+        <w:t xml:space="preserve">La structure </w:t>
+      </w:r>
+      <w:r>
+        <w:rPr>
+          <w:sz w:val="24"/>
+          <w:szCs w:val="24"/>
+        </w:rPr>
+        <w:t>« </w:t>
+      </w:r>
+      <w:proofErr w:type="spellStart"/>
+      <w:r>
+        <w:rPr>
+          <w:sz w:val="24"/>
+          <w:szCs w:val="24"/>
+        </w:rPr>
+        <w:t>Cell</w:t>
+      </w:r>
+      <w:proofErr w:type="spellEnd"/>
+      <w:r>
+        <w:rPr>
+          <w:sz w:val="24"/>
+          <w:szCs w:val="24"/>
+        </w:rPr>
+        <w:t> »</w:t>
+      </w:r>
+      <w:r>
+        <w:rPr>
+          <w:sz w:val="24"/>
+          <w:szCs w:val="24"/>
+        </w:rPr>
+        <w:t>, est</w:t>
+      </w:r>
+      <w:r>
+        <w:rPr>
+          <w:sz w:val="24"/>
+          <w:szCs w:val="24"/>
+        </w:rPr>
+        <w:t xml:space="preserve"> notre</w:t>
+      </w:r>
+      <w:r>
+        <w:rPr>
+          <w:sz w:val="24"/>
+          <w:szCs w:val="24"/>
+        </w:rPr>
+        <w:t xml:space="preserve"> structure</w:t>
+      </w:r>
+      <w:r>
+        <w:rPr>
+          <w:sz w:val="24"/>
+          <w:szCs w:val="24"/>
+        </w:rPr>
+        <w:t xml:space="preserve"> permettant de gérer les différentes cases de notre plateau de jeu </w:t>
+      </w:r>
+      <w:r>
+        <w:rPr>
+          <w:sz w:val="24"/>
+          <w:szCs w:val="24"/>
+        </w:rPr>
+        <w:t>C</w:t>
+      </w:r>
+      <w:r>
+        <w:rPr>
+          <w:sz w:val="24"/>
+          <w:szCs w:val="24"/>
+        </w:rPr>
+        <w:t xml:space="preserve">ardinal </w:t>
+      </w:r>
+      <w:proofErr w:type="spellStart"/>
+      <w:r>
+        <w:rPr>
+          <w:sz w:val="24"/>
+          <w:szCs w:val="24"/>
+        </w:rPr>
+        <w:t>C</w:t>
+      </w:r>
+      <w:r>
+        <w:rPr>
+          <w:sz w:val="24"/>
+          <w:szCs w:val="24"/>
+        </w:rPr>
+        <w:t>hains</w:t>
+      </w:r>
+      <w:proofErr w:type="spellEnd"/>
+      <w:r>
+        <w:rPr>
+          <w:sz w:val="24"/>
+          <w:szCs w:val="24"/>
+        </w:rPr>
+        <w:t>. Elle</w:t>
+      </w:r>
+      <w:r>
+        <w:rPr>
+          <w:sz w:val="24"/>
+          <w:szCs w:val="24"/>
+        </w:rPr>
+        <w:t xml:space="preserve"> contient plusieurs champs</w:t>
+      </w:r>
+      <w:r>
+        <w:rPr>
+          <w:sz w:val="24"/>
+          <w:szCs w:val="24"/>
+        </w:rPr>
+        <w:t xml:space="preserve">, </w:t>
+      </w:r>
+      <w:r>
+        <w:rPr>
+          <w:sz w:val="24"/>
+          <w:szCs w:val="24"/>
+        </w:rPr>
+        <w:t>une structure Rectangle représentant le rectangle associé à la cellule, une valeur de caractère, des coordonnées x et y, un identifiant de chaîne et un type de cellule représenté sous forme d'un octet.</w:t>
+      </w:r>
+    </w:p>
+    <w:p>
+      <w:pPr>
+        <w:rPr>
+          <w:sz w:val="24"/>
+          <w:szCs w:val="24"/>
+        </w:rPr>
+      </w:pPr>
+      <w:r>
+        <w:rPr>
+          <w:sz w:val="24"/>
+          <w:szCs w:val="24"/>
+        </w:rPr>
+        <w:lastRenderedPageBreak/>
+        <w:t xml:space="preserve">Structuration des types des cellules : </w:t>
+      </w:r>
+      <w:r>
+        <w:rPr>
+          <w:sz w:val="24"/>
+          <w:szCs w:val="24"/>
+        </w:rPr>
+        <w:t>« </w:t>
+      </w:r>
+      <w:proofErr w:type="spellStart"/>
+      <w:r>
+        <w:rPr>
+          <w:sz w:val="24"/>
+          <w:szCs w:val="24"/>
+        </w:rPr>
+        <w:t>CellType</w:t>
+      </w:r>
+      <w:proofErr w:type="spellEnd"/>
+      <w:r>
+        <w:rPr>
+          <w:sz w:val="24"/>
+          <w:szCs w:val="24"/>
+        </w:rPr>
+        <w:t> »</w:t>
+      </w:r>
+      <w:r>
+        <w:rPr>
+          <w:sz w:val="24"/>
+          <w:szCs w:val="24"/>
+        </w:rPr>
+        <w:t xml:space="preserve">, est une énumération qui définit les types de cellules possibles dans </w:t>
+      </w:r>
+      <w:r>
+        <w:rPr>
+          <w:sz w:val="24"/>
+          <w:szCs w:val="24"/>
+        </w:rPr>
+        <w:t>notre</w:t>
+      </w:r>
+      <w:r>
+        <w:rPr>
+          <w:sz w:val="24"/>
+          <w:szCs w:val="24"/>
+        </w:rPr>
+        <w:t xml:space="preserve"> jeu Cardinal </w:t>
+      </w:r>
+      <w:proofErr w:type="spellStart"/>
+      <w:r>
+        <w:rPr>
+          <w:sz w:val="24"/>
+          <w:szCs w:val="24"/>
+        </w:rPr>
+        <w:t>Chains</w:t>
+      </w:r>
+      <w:proofErr w:type="spellEnd"/>
+      <w:r>
+        <w:rPr>
+          <w:sz w:val="24"/>
+          <w:szCs w:val="24"/>
+        </w:rPr>
+        <w:t>. Les types de cellules sont représentés par des constantes qui ont chacune une valeur différente de puissance de deux, afin de permettre de les combiner entre elles à l'aide d'opérateurs binaires. Les types de cellules possibles sont : CELLTYPE_NONE, CELLTYPE_RIGHT, CELLTYPE_LEFT, CELLTYPE_TOP et CELLTYPE_BOTTOM.</w:t>
+      </w:r>
     </w:p>
     <w:p>
       <w:pPr>
         <w:pStyle w:val="Title"/>
         <w:jc w:val="center"/>
         <w:rPr>
+          <w:b/>
+          <w:bCs/>
           <w:sz w:val="72"/>
           <w:szCs w:val="72"/>
+        </w:rPr>
+      </w:pPr>
+    </w:p>
+    <w:p>
+      <w:pPr>
+        <w:pStyle w:val="Title"/>
+        <w:jc w:val="center"/>
+        <w:rPr>
+          <w:b/>
+          <w:bCs/>
+          <w:sz w:val="72"/>
+          <w:szCs w:val="72"/>
+        </w:rPr>
+      </w:pPr>
+      <w:r>
+        <w:rPr>
+          <w:b/>
+          <w:bCs/>
+          <w:sz w:val="72"/>
+          <w:szCs w:val="72"/>
+        </w:rPr>
+        <w:t xml:space="preserve">Conclusion </w:t>
+      </w:r>
+    </w:p>
+    <w:p/>
+    <w:p>
+      <w:r>
+        <w:t xml:space="preserve">Pour finir, ce projet nous a permis de développer nos connaissances dans le langages C , </w:t>
+      </w:r>
+      <w:r>
+        <w:t>grâce</w:t>
+      </w:r>
+      <w:r>
+        <w:t xml:space="preserve"> </w:t>
+      </w:r>
+      <w:r>
+        <w:t>à</w:t>
+      </w:r>
+      <w:r>
+        <w:t xml:space="preserve"> celui-ci nous avons pu mettre en pratique les notions de programmation vu en cours sur un projet de jeu concret. L’implémentation de ce projet avec une interface graphique a</w:t>
+      </w:r>
+      <w:r>
+        <w:t xml:space="preserve"> aussi</w:t>
+      </w:r>
+      <w:r>
+        <w:t xml:space="preserve"> été</w:t>
+      </w:r>
+      <w:r>
+        <w:t xml:space="preserve"> très enrichissant au niveau de la programmation</w:t>
+      </w:r>
+      <w:r>
+        <w:t xml:space="preserve"> coté graphisme</w:t>
+      </w:r>
+      <w:r>
+        <w:t>.</w:t>
+      </w:r>
+      <w:r>
+        <w:t xml:space="preserve"> La partie du projet portant sur la création des niveaux du jeu a elle aussi été très intéressante, nous avons </w:t>
+      </w:r>
+      <w:r>
+        <w:t>dû</w:t>
+      </w:r>
+      <w:r>
+        <w:t xml:space="preserve"> réfléchir</w:t>
+      </w:r>
+      <w:r>
+        <w:t xml:space="preserve"> sur notre manière de faire des niveaux de difficultés croissantes tout en gardant un aspect de progression attractif pour l’utilisateur.</w:t>
+      </w:r>
+      <w:r>
+        <w:t xml:space="preserve"> Le projet final est donc fonctionnel et attractif pour l’utilisateur</w:t>
+      </w:r>
+      <w:r>
+        <w:t>.</w:t>
+      </w:r>
+    </w:p>
+    <w:p>
+      <w:pPr>
+        <w:rPr>
+          <w:sz w:val="24"/>
+          <w:szCs w:val="24"/>
+        </w:rPr>
+      </w:pPr>
+      <w:r>
+        <w:t>Bien que cette implémentation du jeu soit assez complète, certaines améliorations sont possibles et permettrait une expérience de jeu améliorée</w:t>
+      </w:r>
+      <w:r>
+        <w:t>.</w:t>
+      </w:r>
+      <w:r>
+        <w:t xml:space="preserve"> </w:t>
+      </w:r>
+      <w:r>
+        <w:t>P</w:t>
+      </w:r>
+      <w:r>
+        <w:t xml:space="preserve">ar exemple, une génération automatique des niveaux serait agréable pour l’utilisateur et </w:t>
+      </w:r>
+      <w:r>
+        <w:t>cela</w:t>
+      </w:r>
+      <w:r>
+        <w:t xml:space="preserve"> permettrait une plus grande longévité </w:t>
+      </w:r>
+      <w:r>
+        <w:t>du</w:t>
+      </w:r>
+      <w:r>
+        <w:t xml:space="preserve"> jeu</w:t>
+      </w:r>
+      <w:r>
+        <w:t>.</w:t>
+      </w:r>
+      <w:r>
+        <w:t xml:space="preserve"> (génération procédurale des niveaux par exemple)</w:t>
+      </w:r>
+      <w:r>
+        <w:br/>
+      </w:r>
+      <w:r>
+        <w:br/>
+      </w:r>
+      <w:r>
+        <w:t xml:space="preserve">Nous sommes satisfait du travail rendu et espérons que cette implémentation du jeu « Cardinal </w:t>
+      </w:r>
+      <w:proofErr w:type="spellStart"/>
+      <w:r>
+        <w:t>Chains</w:t>
+      </w:r>
+      <w:proofErr w:type="spellEnd"/>
+      <w:r>
+        <w:t xml:space="preserve"> » </w:t>
+      </w:r>
+      <w:r>
+        <w:t>offre une expérience de jeu stimulante et attractive pour l’</w:t>
+      </w:r>
+      <w:r>
+        <w:t>utilisateurs.</w:t>
+      </w:r>
+      <w:r>
+        <w:br/>
+      </w:r>
+    </w:p>
+    <w:p>
+      <w:pPr>
+        <w:rPr>
+          <w:sz w:val="24"/>
+          <w:szCs w:val="24"/>
+        </w:rPr>
+      </w:pPr>
+    </w:p>
+    <w:p>
+      <w:pPr>
+        <w:pStyle w:val="Title"/>
+        <w:rPr>
+          <w:sz w:val="28"/>
+          <w:szCs w:val="28"/>
         </w:rPr>
       </w:pPr>
     </w:p>
@@ -2724,16 +3664,10 @@
           <w:t>https://github.com/Ferreira-Orlann/cardinal_chains_c_1st_year</w:t>
         </w:r>
       </w:hyperlink>
-      <w:r>
-        <w:br/>
-      </w:r>
-      <w:proofErr w:type="spellStart"/>
-      <w:r>
-        <w:t>license</w:t>
-      </w:r>
-      <w:proofErr w:type="spellEnd"/>
-      <w:r>
-        <w:t xml:space="preserve"> MIT : </w:t>
+    </w:p>
+    <w:p>
+      <w:r>
+        <w:t xml:space="preserve">license MIT : </w:t>
       </w:r>
       <w:hyperlink r:id="rId10" w:history="1">
         <w:r>
@@ -2743,8 +3677,17 @@
           <w:t>https://fr.wikipedia.org/wiki/Licence_MIT</w:t>
         </w:r>
       </w:hyperlink>
-      <w:r>
-        <w:br/>
+    </w:p>
+    <w:p>
+      <w:pPr>
+        <w:rPr>
+          <w:color w:val="0563C1" w:themeColor="hyperlink"/>
+          <w:sz w:val="24"/>
+          <w:szCs w:val="24"/>
+          <w:u w:val="single"/>
+        </w:rPr>
+      </w:pPr>
+      <w:r>
         <w:t xml:space="preserve">source </w:t>
       </w:r>
       <w:proofErr w:type="spellStart"/>
@@ -2772,49 +3715,64 @@
             <w:sz w:val="24"/>
             <w:szCs w:val="24"/>
           </w:rPr>
-          <w:t xml:space="preserve"> file </w:t>
+          <w:t xml:space="preserve"> file dialogs (cross-platform C C++) download | SourceForge.net</w:t>
         </w:r>
-        <w:proofErr w:type="spellStart"/>
+      </w:hyperlink>
+    </w:p>
+    <w:p>
+      <w:proofErr w:type="spellStart"/>
+      <w:r>
+        <w:t>raylib</w:t>
+      </w:r>
+      <w:proofErr w:type="spellEnd"/>
+      <w:r>
+        <w:t xml:space="preserve"> : </w:t>
+      </w:r>
+      <w:hyperlink r:id="rId12" w:history="1">
         <w:r>
           <w:rPr>
             <w:rStyle w:val="Hyperlink"/>
-            <w:sz w:val="24"/>
-            <w:szCs w:val="24"/>
           </w:rPr>
-          <w:t>dialogs</w:t>
+          <w:t>https://www.raylib.com/</w:t>
         </w:r>
-        <w:proofErr w:type="spellEnd"/>
+      </w:hyperlink>
+    </w:p>
+    <w:p>
+      <w:proofErr w:type="spellStart"/>
+      <w:r>
+        <w:t>Clion</w:t>
+      </w:r>
+      <w:proofErr w:type="spellEnd"/>
+      <w:r>
+        <w:t xml:space="preserve"> : </w:t>
+      </w:r>
+      <w:hyperlink r:id="rId13" w:history="1">
         <w:r>
           <w:rPr>
             <w:rStyle w:val="Hyperlink"/>
-            <w:sz w:val="24"/>
-            <w:szCs w:val="24"/>
           </w:rPr>
-          <w:t xml:space="preserve"> (cross-platform C </w:t>
+          <w:t>https://www.jetbrains.com/fr-fr/clion/</w:t>
         </w:r>
-        <w:proofErr w:type="spellStart"/>
+      </w:hyperlink>
+    </w:p>
+    <w:p>
+      <w:r>
+        <w:t xml:space="preserve">Visual studio code : </w:t>
+      </w:r>
+      <w:hyperlink r:id="rId14" w:history="1">
         <w:r>
           <w:rPr>
             <w:rStyle w:val="Hyperlink"/>
-            <w:sz w:val="24"/>
-            <w:szCs w:val="24"/>
           </w:rPr>
-          <w:t>C</w:t>
-        </w:r>
-        <w:proofErr w:type="spellEnd"/>
-        <w:r>
-          <w:rPr>
-            <w:rStyle w:val="Hyperlink"/>
-            <w:sz w:val="24"/>
-            <w:szCs w:val="24"/>
-          </w:rPr>
-          <w:t>++) download | SourceForge.net</w:t>
+          <w:t>https://code.visualstudio.com/download</w:t>
         </w:r>
       </w:hyperlink>
-    </w:p>
-    <w:p/>
+      <w:r>
+        <w:t xml:space="preserve"> </w:t>
+      </w:r>
+    </w:p>
     <w:sectPr>
-      <w:footerReference w:type="default" r:id="rId12"/>
+      <w:footerReference w:type="default" r:id="rId15"/>
       <w:pgSz w:w="11906" w:h="16838"/>
       <w:pgMar w:top="1021" w:right="1021" w:bottom="1021" w:left="1021" w:header="709" w:footer="709" w:gutter="0"/>
       <w:cols w:space="708"/>
@@ -3242,6 +4200,155 @@
     </w:lvl>
   </w:abstractNum>
   <w:abstractNum w:abstractNumId="2" w15:restartNumberingAfterBreak="0">
+    <w:nsid w:val="15A33B73"/>
+    <w:multiLevelType w:val="multilevel"/>
+    <w:tmpl w:val="F9A4A894"/>
+    <w:lvl w:ilvl="0">
+      <w:start w:val="1"/>
+      <w:numFmt w:val="bullet"/>
+      <w:lvlText w:val=""/>
+      <w:lvlJc w:val="left"/>
+      <w:pPr>
+        <w:tabs>
+          <w:tab w:val="num" w:pos="720"/>
+        </w:tabs>
+        <w:ind w:left="720" w:hanging="360"/>
+      </w:pPr>
+      <w:rPr>
+        <w:rFonts w:ascii="Symbol" w:hAnsi="Symbol" w:hint="default"/>
+        <w:sz w:val="20"/>
+      </w:rPr>
+    </w:lvl>
+    <w:lvl w:ilvl="1" w:tentative="1">
+      <w:start w:val="1"/>
+      <w:numFmt w:val="bullet"/>
+      <w:lvlText w:val=""/>
+      <w:lvlJc w:val="left"/>
+      <w:pPr>
+        <w:tabs>
+          <w:tab w:val="num" w:pos="1440"/>
+        </w:tabs>
+        <w:ind w:left="1440" w:hanging="360"/>
+      </w:pPr>
+      <w:rPr>
+        <w:rFonts w:ascii="Symbol" w:hAnsi="Symbol" w:hint="default"/>
+        <w:sz w:val="20"/>
+      </w:rPr>
+    </w:lvl>
+    <w:lvl w:ilvl="2" w:tentative="1">
+      <w:start w:val="1"/>
+      <w:numFmt w:val="bullet"/>
+      <w:lvlText w:val=""/>
+      <w:lvlJc w:val="left"/>
+      <w:pPr>
+        <w:tabs>
+          <w:tab w:val="num" w:pos="2160"/>
+        </w:tabs>
+        <w:ind w:left="2160" w:hanging="360"/>
+      </w:pPr>
+      <w:rPr>
+        <w:rFonts w:ascii="Symbol" w:hAnsi="Symbol" w:hint="default"/>
+        <w:sz w:val="20"/>
+      </w:rPr>
+    </w:lvl>
+    <w:lvl w:ilvl="3" w:tentative="1">
+      <w:start w:val="1"/>
+      <w:numFmt w:val="bullet"/>
+      <w:lvlText w:val=""/>
+      <w:lvlJc w:val="left"/>
+      <w:pPr>
+        <w:tabs>
+          <w:tab w:val="num" w:pos="2880"/>
+        </w:tabs>
+        <w:ind w:left="2880" w:hanging="360"/>
+      </w:pPr>
+      <w:rPr>
+        <w:rFonts w:ascii="Symbol" w:hAnsi="Symbol" w:hint="default"/>
+        <w:sz w:val="20"/>
+      </w:rPr>
+    </w:lvl>
+    <w:lvl w:ilvl="4" w:tentative="1">
+      <w:start w:val="1"/>
+      <w:numFmt w:val="bullet"/>
+      <w:lvlText w:val=""/>
+      <w:lvlJc w:val="left"/>
+      <w:pPr>
+        <w:tabs>
+          <w:tab w:val="num" w:pos="3600"/>
+        </w:tabs>
+        <w:ind w:left="3600" w:hanging="360"/>
+      </w:pPr>
+      <w:rPr>
+        <w:rFonts w:ascii="Symbol" w:hAnsi="Symbol" w:hint="default"/>
+        <w:sz w:val="20"/>
+      </w:rPr>
+    </w:lvl>
+    <w:lvl w:ilvl="5" w:tentative="1">
+      <w:start w:val="1"/>
+      <w:numFmt w:val="bullet"/>
+      <w:lvlText w:val=""/>
+      <w:lvlJc w:val="left"/>
+      <w:pPr>
+        <w:tabs>
+          <w:tab w:val="num" w:pos="4320"/>
+        </w:tabs>
+        <w:ind w:left="4320" w:hanging="360"/>
+      </w:pPr>
+      <w:rPr>
+        <w:rFonts w:ascii="Symbol" w:hAnsi="Symbol" w:hint="default"/>
+        <w:sz w:val="20"/>
+      </w:rPr>
+    </w:lvl>
+    <w:lvl w:ilvl="6" w:tentative="1">
+      <w:start w:val="1"/>
+      <w:numFmt w:val="bullet"/>
+      <w:lvlText w:val=""/>
+      <w:lvlJc w:val="left"/>
+      <w:pPr>
+        <w:tabs>
+          <w:tab w:val="num" w:pos="5040"/>
+        </w:tabs>
+        <w:ind w:left="5040" w:hanging="360"/>
+      </w:pPr>
+      <w:rPr>
+        <w:rFonts w:ascii="Symbol" w:hAnsi="Symbol" w:hint="default"/>
+        <w:sz w:val="20"/>
+      </w:rPr>
+    </w:lvl>
+    <w:lvl w:ilvl="7" w:tentative="1">
+      <w:start w:val="1"/>
+      <w:numFmt w:val="bullet"/>
+      <w:lvlText w:val=""/>
+      <w:lvlJc w:val="left"/>
+      <w:pPr>
+        <w:tabs>
+          <w:tab w:val="num" w:pos="5760"/>
+        </w:tabs>
+        <w:ind w:left="5760" w:hanging="360"/>
+      </w:pPr>
+      <w:rPr>
+        <w:rFonts w:ascii="Symbol" w:hAnsi="Symbol" w:hint="default"/>
+        <w:sz w:val="20"/>
+      </w:rPr>
+    </w:lvl>
+    <w:lvl w:ilvl="8" w:tentative="1">
+      <w:start w:val="1"/>
+      <w:numFmt w:val="bullet"/>
+      <w:lvlText w:val=""/>
+      <w:lvlJc w:val="left"/>
+      <w:pPr>
+        <w:tabs>
+          <w:tab w:val="num" w:pos="6480"/>
+        </w:tabs>
+        <w:ind w:left="6480" w:hanging="360"/>
+      </w:pPr>
+      <w:rPr>
+        <w:rFonts w:ascii="Symbol" w:hAnsi="Symbol" w:hint="default"/>
+        <w:sz w:val="20"/>
+      </w:rPr>
+    </w:lvl>
+  </w:abstractNum>
+  <w:abstractNum w:abstractNumId="3" w15:restartNumberingAfterBreak="0">
     <w:nsid w:val="19352F5B"/>
     <w:multiLevelType w:val="hybridMultilevel"/>
     <w:tmpl w:val="568EE1DE"/>
@@ -3353,7 +4460,7 @@
       </w:rPr>
     </w:lvl>
   </w:abstractNum>
-  <w:abstractNum w:abstractNumId="3" w15:restartNumberingAfterBreak="0">
+  <w:abstractNum w:abstractNumId="4" w15:restartNumberingAfterBreak="0">
     <w:nsid w:val="237F76CF"/>
     <w:multiLevelType w:val="hybridMultilevel"/>
     <w:tmpl w:val="1FD479C6"/>
@@ -3466,7 +4573,7 @@
       </w:rPr>
     </w:lvl>
   </w:abstractNum>
-  <w:abstractNum w:abstractNumId="4" w15:restartNumberingAfterBreak="0">
+  <w:abstractNum w:abstractNumId="5" w15:restartNumberingAfterBreak="0">
     <w:nsid w:val="26A70F83"/>
     <w:multiLevelType w:val="hybridMultilevel"/>
     <w:tmpl w:val="361EAB3C"/>
@@ -3579,7 +4686,156 @@
       </w:rPr>
     </w:lvl>
   </w:abstractNum>
-  <w:abstractNum w:abstractNumId="5" w15:restartNumberingAfterBreak="0">
+  <w:abstractNum w:abstractNumId="6" w15:restartNumberingAfterBreak="0">
+    <w:nsid w:val="42DA563D"/>
+    <w:multiLevelType w:val="multilevel"/>
+    <w:tmpl w:val="3E0CDDD6"/>
+    <w:lvl w:ilvl="0">
+      <w:start w:val="1"/>
+      <w:numFmt w:val="bullet"/>
+      <w:lvlText w:val=""/>
+      <w:lvlJc w:val="left"/>
+      <w:pPr>
+        <w:tabs>
+          <w:tab w:val="num" w:pos="720"/>
+        </w:tabs>
+        <w:ind w:left="720" w:hanging="360"/>
+      </w:pPr>
+      <w:rPr>
+        <w:rFonts w:ascii="Symbol" w:hAnsi="Symbol" w:hint="default"/>
+        <w:sz w:val="20"/>
+      </w:rPr>
+    </w:lvl>
+    <w:lvl w:ilvl="1" w:tentative="1">
+      <w:start w:val="1"/>
+      <w:numFmt w:val="bullet"/>
+      <w:lvlText w:val=""/>
+      <w:lvlJc w:val="left"/>
+      <w:pPr>
+        <w:tabs>
+          <w:tab w:val="num" w:pos="1440"/>
+        </w:tabs>
+        <w:ind w:left="1440" w:hanging="360"/>
+      </w:pPr>
+      <w:rPr>
+        <w:rFonts w:ascii="Symbol" w:hAnsi="Symbol" w:hint="default"/>
+        <w:sz w:val="20"/>
+      </w:rPr>
+    </w:lvl>
+    <w:lvl w:ilvl="2" w:tentative="1">
+      <w:start w:val="1"/>
+      <w:numFmt w:val="bullet"/>
+      <w:lvlText w:val=""/>
+      <w:lvlJc w:val="left"/>
+      <w:pPr>
+        <w:tabs>
+          <w:tab w:val="num" w:pos="2160"/>
+        </w:tabs>
+        <w:ind w:left="2160" w:hanging="360"/>
+      </w:pPr>
+      <w:rPr>
+        <w:rFonts w:ascii="Symbol" w:hAnsi="Symbol" w:hint="default"/>
+        <w:sz w:val="20"/>
+      </w:rPr>
+    </w:lvl>
+    <w:lvl w:ilvl="3" w:tentative="1">
+      <w:start w:val="1"/>
+      <w:numFmt w:val="bullet"/>
+      <w:lvlText w:val=""/>
+      <w:lvlJc w:val="left"/>
+      <w:pPr>
+        <w:tabs>
+          <w:tab w:val="num" w:pos="2880"/>
+        </w:tabs>
+        <w:ind w:left="2880" w:hanging="360"/>
+      </w:pPr>
+      <w:rPr>
+        <w:rFonts w:ascii="Symbol" w:hAnsi="Symbol" w:hint="default"/>
+        <w:sz w:val="20"/>
+      </w:rPr>
+    </w:lvl>
+    <w:lvl w:ilvl="4" w:tentative="1">
+      <w:start w:val="1"/>
+      <w:numFmt w:val="bullet"/>
+      <w:lvlText w:val=""/>
+      <w:lvlJc w:val="left"/>
+      <w:pPr>
+        <w:tabs>
+          <w:tab w:val="num" w:pos="3600"/>
+        </w:tabs>
+        <w:ind w:left="3600" w:hanging="360"/>
+      </w:pPr>
+      <w:rPr>
+        <w:rFonts w:ascii="Symbol" w:hAnsi="Symbol" w:hint="default"/>
+        <w:sz w:val="20"/>
+      </w:rPr>
+    </w:lvl>
+    <w:lvl w:ilvl="5" w:tentative="1">
+      <w:start w:val="1"/>
+      <w:numFmt w:val="bullet"/>
+      <w:lvlText w:val=""/>
+      <w:lvlJc w:val="left"/>
+      <w:pPr>
+        <w:tabs>
+          <w:tab w:val="num" w:pos="4320"/>
+        </w:tabs>
+        <w:ind w:left="4320" w:hanging="360"/>
+      </w:pPr>
+      <w:rPr>
+        <w:rFonts w:ascii="Symbol" w:hAnsi="Symbol" w:hint="default"/>
+        <w:sz w:val="20"/>
+      </w:rPr>
+    </w:lvl>
+    <w:lvl w:ilvl="6" w:tentative="1">
+      <w:start w:val="1"/>
+      <w:numFmt w:val="bullet"/>
+      <w:lvlText w:val=""/>
+      <w:lvlJc w:val="left"/>
+      <w:pPr>
+        <w:tabs>
+          <w:tab w:val="num" w:pos="5040"/>
+        </w:tabs>
+        <w:ind w:left="5040" w:hanging="360"/>
+      </w:pPr>
+      <w:rPr>
+        <w:rFonts w:ascii="Symbol" w:hAnsi="Symbol" w:hint="default"/>
+        <w:sz w:val="20"/>
+      </w:rPr>
+    </w:lvl>
+    <w:lvl w:ilvl="7" w:tentative="1">
+      <w:start w:val="1"/>
+      <w:numFmt w:val="bullet"/>
+      <w:lvlText w:val=""/>
+      <w:lvlJc w:val="left"/>
+      <w:pPr>
+        <w:tabs>
+          <w:tab w:val="num" w:pos="5760"/>
+        </w:tabs>
+        <w:ind w:left="5760" w:hanging="360"/>
+      </w:pPr>
+      <w:rPr>
+        <w:rFonts w:ascii="Symbol" w:hAnsi="Symbol" w:hint="default"/>
+        <w:sz w:val="20"/>
+      </w:rPr>
+    </w:lvl>
+    <w:lvl w:ilvl="8" w:tentative="1">
+      <w:start w:val="1"/>
+      <w:numFmt w:val="bullet"/>
+      <w:lvlText w:val=""/>
+      <w:lvlJc w:val="left"/>
+      <w:pPr>
+        <w:tabs>
+          <w:tab w:val="num" w:pos="6480"/>
+        </w:tabs>
+        <w:ind w:left="6480" w:hanging="360"/>
+      </w:pPr>
+      <w:rPr>
+        <w:rFonts w:ascii="Symbol" w:hAnsi="Symbol" w:hint="default"/>
+        <w:sz w:val="20"/>
+      </w:rPr>
+    </w:lvl>
+  </w:abstractNum>
+  <w:abstractNum w:abstractNumId="7" w15:restartNumberingAfterBreak="0">
     <w:nsid w:val="506573B9"/>
     <w:multiLevelType w:val="hybridMultilevel"/>
     <w:tmpl w:val="87B4A140"/>
@@ -3692,22 +4948,23 @@
       </w:rPr>
     </w:lvl>
   </w:abstractNum>
-  <w:abstractNum w:abstractNumId="6" w15:restartNumberingAfterBreak="0">
+  <w:abstractNum w:abstractNumId="8" w15:restartNumberingAfterBreak="0">
     <w:nsid w:val="65397ABA"/>
     <w:multiLevelType w:val="hybridMultilevel"/>
-    <w:tmpl w:val="0EE022F0"/>
-    <w:lvl w:ilvl="0" w:tplc="749C215C">
-      <w:numFmt w:val="bullet"/>
-      <w:lvlText w:val="-"/>
+    <w:tmpl w:val="62A01C94"/>
+    <w:lvl w:ilvl="0" w:tplc="040C0001">
+      <w:start w:val="1"/>
+      <w:numFmt w:val="bullet"/>
+      <w:lvlText w:val=""/>
       <w:lvlJc w:val="left"/>
       <w:pPr>
         <w:ind w:left="1068" w:hanging="360"/>
       </w:pPr>
       <w:rPr>
-        <w:rFonts w:ascii="Calibri" w:eastAsiaTheme="minorHAnsi" w:hAnsi="Calibri" w:cs="Calibri" w:hint="default"/>
-      </w:rPr>
-    </w:lvl>
-    <w:lvl w:ilvl="1" w:tplc="040C0003" w:tentative="1">
+        <w:rFonts w:ascii="Symbol" w:hAnsi="Symbol" w:hint="default"/>
+      </w:rPr>
+    </w:lvl>
+    <w:lvl w:ilvl="1" w:tplc="040C0003">
       <w:start w:val="1"/>
       <w:numFmt w:val="bullet"/>
       <w:lvlText w:val="o"/>
@@ -3804,7 +5061,7 @@
       </w:rPr>
     </w:lvl>
   </w:abstractNum>
-  <w:abstractNum w:abstractNumId="7" w15:restartNumberingAfterBreak="0">
+  <w:abstractNum w:abstractNumId="9" w15:restartNumberingAfterBreak="0">
     <w:nsid w:val="78483F2C"/>
     <w:multiLevelType w:val="hybridMultilevel"/>
     <w:tmpl w:val="1CC89886"/>
@@ -3921,24 +5178,30 @@
     <w:abstractNumId w:val="0"/>
   </w:num>
   <w:num w:numId="2" w16cid:durableId="489835050">
-    <w:abstractNumId w:val="5"/>
+    <w:abstractNumId w:val="7"/>
   </w:num>
   <w:num w:numId="3" w16cid:durableId="1169171153">
-    <w:abstractNumId w:val="7"/>
+    <w:abstractNumId w:val="9"/>
   </w:num>
   <w:num w:numId="4" w16cid:durableId="663895119">
     <w:abstractNumId w:val="1"/>
   </w:num>
   <w:num w:numId="5" w16cid:durableId="1618561148">
+    <w:abstractNumId w:val="4"/>
+  </w:num>
+  <w:num w:numId="6" w16cid:durableId="1210651608">
+    <w:abstractNumId w:val="5"/>
+  </w:num>
+  <w:num w:numId="7" w16cid:durableId="553124429">
     <w:abstractNumId w:val="3"/>
   </w:num>
-  <w:num w:numId="6" w16cid:durableId="1210651608">
-    <w:abstractNumId w:val="4"/>
+  <w:num w:numId="8" w16cid:durableId="1244797127">
+    <w:abstractNumId w:val="8"/>
   </w:num>
-  <w:num w:numId="7" w16cid:durableId="553124429">
+  <w:num w:numId="9" w16cid:durableId="735471190">
     <w:abstractNumId w:val="2"/>
   </w:num>
-  <w:num w:numId="8" w16cid:durableId="1244797127">
+  <w:num w:numId="10" w16cid:durableId="1215266322">
     <w:abstractNumId w:val="6"/>
   </w:num>
 </w:numbering>
@@ -4530,6 +5793,19 @@
       <w:szCs w:val="18"/>
     </w:rPr>
   </w:style>
+  <w:style w:type="character" w:styleId="HTMLCode">
+    <w:name w:val="HTML Code"/>
+    <w:basedOn w:val="DefaultParagraphFont"/>
+    <w:uiPriority w:val="99"/>
+    <w:semiHidden/>
+    <w:unhideWhenUsed/>
+    <w:rsid w:val="005C3793"/>
+    <w:rPr>
+      <w:rFonts w:ascii="Courier New" w:eastAsia="Times New Roman" w:hAnsi="Courier New" w:cs="Courier New"/>
+      <w:sz w:val="20"/>
+      <w:szCs w:val="20"/>
+    </w:rPr>
+  </w:style>
 </w:styles>
 </file>
 

</xml_diff>